<commit_message>
Polished the files.  Moved stuff to folders
</commit_message>
<xml_diff>
--- a/MIYbot Paper.docx
+++ b/MIYbot Paper.docx
@@ -98,13 +98,7 @@
         <w:rPr>
           <w:spacing w:val="-2"/>
         </w:rPr>
-        <w:t>Georgia</w:t>
-      </w:r>
-      <w:r>
-        <w:rPr>
-          <w:spacing w:val="-2"/>
-        </w:rPr>
-        <w:t xml:space="preserve"> Tech OMSCS</w:t>
+        <w:t>Georgia Tech OMSCS</w:t>
       </w:r>
       <w:r>
         <w:rPr>
@@ -143,23 +137,8 @@
           <w:spacing w:val="-2"/>
           <w:sz w:val="20"/>
         </w:rPr>
-        <w:t>bpwagner@gatech.edu b</w:t>
-      </w:r>
-      <w:r>
-        <w:rPr>
-          <w:spacing w:val="-2"/>
-          <w:sz w:val="20"/>
-        </w:rPr>
-        <w:t>rian@tegrasys.com</w:t>
-      </w:r>
-    </w:p>
-    <w:p>
-      <w:pPr>
-        <w:pStyle w:val="E-Mail"/>
-        <w:rPr>
-          <w:spacing w:val="-2"/>
-        </w:rPr>
-      </w:pPr>
+        <w:t>bpwagner@gatech.edu</w:t>
+      </w:r>
     </w:p>
     <w:p>
       <w:pPr>
@@ -615,7 +594,6 @@
           <w:sz w:val="18"/>
           <w:szCs w:val="18"/>
         </w:rPr>
-        <w:lastRenderedPageBreak/>
         <w:t>MIYbot</w:t>
       </w:r>
       <w:r>
@@ -925,120 +903,10 @@
     <w:p>
       <w:pPr>
         <w:pStyle w:val="BodyText"/>
-        <w:framePr w:h="1977" w:hRule="exact" w:wrap="around" w:x="1221" w:y="12681"/>
-      </w:pPr>
-      <w:r>
-        <w:t xml:space="preserve">SAMPLE: </w:t>
-      </w:r>
+        <w:framePr w:h="1445" w:hRule="exact" w:wrap="around" w:x="1230" w:y="12847"/>
+      </w:pPr>
       <w:r>
         <w:t>Permission to make digital or hard copies of all or part of this work for personal or classroom use is granted without fee provided that copies are not made or distributed for profit or commercial advantage and that copies bear this notice and the full citation on the first page. To copy otherwise, or republish, to post on servers or to redistribute to lists, requires prior specific permission and/or a fee.</w:t>
-      </w:r>
-    </w:p>
-    <w:p>
-      <w:pPr>
-        <w:framePr w:w="4680" w:h="1977" w:hRule="exact" w:hSpace="187" w:wrap="around" w:vAnchor="page" w:hAnchor="page" w:x="1221" w:y="12681" w:anchorLock="1"/>
-        <w:spacing w:after="0"/>
-        <w:rPr>
-          <w:sz w:val="16"/>
-        </w:rPr>
-      </w:pPr>
-      <w:r>
-        <w:rPr>
-          <w:i/>
-          <w:iCs/>
-          <w:sz w:val="16"/>
-        </w:rPr>
-        <w:t>Conference’</w:t>
-      </w:r>
-      <w:r>
-        <w:rPr>
-          <w:i/>
-          <w:iCs/>
-          <w:sz w:val="16"/>
-        </w:rPr>
-        <w:t>10</w:t>
-      </w:r>
-      <w:r>
-        <w:rPr>
-          <w:sz w:val="16"/>
-        </w:rPr>
-        <w:t>, Month 1–2, 2010</w:t>
-      </w:r>
-      <w:r>
-        <w:rPr>
-          <w:sz w:val="16"/>
-        </w:rPr>
-        <w:t>, City, State, Country.</w:t>
-      </w:r>
-    </w:p>
-    <w:p>
-      <w:pPr>
-        <w:framePr w:w="4680" w:h="1977" w:hRule="exact" w:hSpace="187" w:wrap="around" w:vAnchor="page" w:hAnchor="page" w:x="1221" w:y="12681" w:anchorLock="1"/>
-        <w:spacing w:after="0"/>
-        <w:rPr>
-          <w:sz w:val="16"/>
-        </w:rPr>
-      </w:pPr>
-      <w:r>
-        <w:rPr>
-          <w:sz w:val="16"/>
-        </w:rPr>
-        <w:t>Copyright 2</w:t>
-      </w:r>
-      <w:r>
-        <w:rPr>
-          <w:sz w:val="16"/>
-        </w:rPr>
-        <w:t>010</w:t>
-      </w:r>
-      <w:r>
-        <w:rPr>
-          <w:sz w:val="16"/>
-        </w:rPr>
-        <w:t xml:space="preserve"> ACM 1-58113-000-0/00/0010</w:t>
-      </w:r>
-      <w:r>
-        <w:rPr>
-          <w:sz w:val="16"/>
-        </w:rPr>
-        <w:t xml:space="preserve"> </w:t>
-      </w:r>
-      <w:r>
-        <w:rPr>
-          <w:sz w:val="16"/>
-        </w:rPr>
-        <w:t>…$15</w:t>
-      </w:r>
-      <w:r>
-        <w:rPr>
-          <w:sz w:val="16"/>
-        </w:rPr>
-        <w:t>.00.</w:t>
-      </w:r>
-    </w:p>
-    <w:p>
-      <w:pPr>
-        <w:framePr w:w="4680" w:h="1977" w:hRule="exact" w:hSpace="187" w:wrap="around" w:vAnchor="page" w:hAnchor="page" w:x="1221" w:y="12681" w:anchorLock="1"/>
-        <w:rPr>
-          <w:iCs/>
-        </w:rPr>
-      </w:pPr>
-      <w:r>
-        <w:t xml:space="preserve">DOI: </w:t>
-      </w:r>
-      <w:r>
-        <w:rPr>
-          <w:sz w:val="22"/>
-          <w:szCs w:val="22"/>
-        </w:rPr>
-        <w:t>http://dx.doi.org/10.1145/12345.</w:t>
-      </w:r>
-      <w:r>
-        <w:rPr>
-          <w:sz w:val="22"/>
-          <w:szCs w:val="22"/>
-        </w:rPr>
-        <w:t>67890</w:t>
       </w:r>
     </w:p>
     <w:p>
@@ -1204,7 +1072,7 @@
           <w:sz w:val="18"/>
           <w:szCs w:val="18"/>
         </w:rPr>
-        <w:t xml:space="preserve">connects the </w:t>
+        <w:t xml:space="preserve">connects the Pro Trinket to the various robot parts needed to make a functioning robot.  Specifically, the board connects the Pro Trinket to the battery, via a power switch, an RGB LED indicator light, two general purpose pushbutton switches, a buzzer, headers to connect 3 servos, headers to connect 2 line sensors, headers to </w:t>
       </w:r>
       <w:r>
         <w:rPr>
@@ -1213,7 +1081,7 @@
           <w:szCs w:val="18"/>
         </w:rPr>
         <w:lastRenderedPageBreak/>
-        <w:t>Pro Trinket to the various robot parts needed to make a functioning robot.  Specifically, the board connects the Pro Trinket to the battery, via a power switch, an RGB LED indicator light, two general purpose pushbutton switches, a buzzer, headers to connect 3 servos, headers to connect 2 line sensors, headers to connect two HC-SR04 ultrasonic sensors and headers to connect to the Pro Trinket’s I2C bus.  </w:t>
+        <w:t>connect two HC-SR04 ultrasonic sensors and headers to connect to the Pro Trinket’s I2C bus.  </w:t>
       </w:r>
     </w:p>
     <w:p>
@@ -1241,17 +1109,16 @@
       </w:pPr>
       <w:r>
         <w:rPr>
-          <w:rFonts w:ascii="Arial" w:hAnsi="Arial" w:cs="Arial"/>
           <w:noProof/>
           <w:color w:val="000000"/>
-          <w:sz w:val="22"/>
-          <w:szCs w:val="22"/>
+          <w:sz w:val="18"/>
+          <w:szCs w:val="18"/>
         </w:rPr>
         <w:drawing>
           <wp:inline distT="0" distB="0" distL="0" distR="0">
-            <wp:extent cx="3049270" cy="2029036"/>
-            <wp:effectExtent l="0" t="0" r="0" b="9525"/>
-            <wp:docPr id="5" name="Picture 5" descr="DSC01158.JPG"/>
+            <wp:extent cx="3049270" cy="2298700"/>
+            <wp:effectExtent l="0" t="0" r="0" b="6350"/>
+            <wp:docPr id="1" name="Picture 1"/>
             <wp:cNvGraphicFramePr>
               <a:graphicFrameLocks xmlns:a="http://schemas.openxmlformats.org/drawingml/2006/main" noChangeAspect="1"/>
             </wp:cNvGraphicFramePr>
@@ -1259,10 +1126,8 @@
               <a:graphicData uri="http://schemas.openxmlformats.org/drawingml/2006/picture">
                 <pic:pic xmlns:pic="http://schemas.openxmlformats.org/drawingml/2006/picture">
                   <pic:nvPicPr>
-                    <pic:cNvPr id="0" name="Picture 1" descr="DSC01158.JPG"/>
-                    <pic:cNvPicPr>
-                      <a:picLocks noChangeAspect="1" noChangeArrowheads="1"/>
-                    </pic:cNvPicPr>
+                    <pic:cNvPr id="0" name="DSC01185.jpg"/>
+                    <pic:cNvPicPr/>
                   </pic:nvPicPr>
                   <pic:blipFill>
                     <a:blip r:embed="rId12" cstate="print">
@@ -1272,23 +1137,18 @@
                         </a:ext>
                       </a:extLst>
                     </a:blip>
-                    <a:srcRect/>
                     <a:stretch>
                       <a:fillRect/>
                     </a:stretch>
                   </pic:blipFill>
-                  <pic:spPr bwMode="auto">
+                  <pic:spPr>
                     <a:xfrm>
                       <a:off x="0" y="0"/>
-                      <a:ext cx="3049270" cy="2029036"/>
+                      <a:ext cx="3049270" cy="2298700"/>
                     </a:xfrm>
                     <a:prstGeom prst="rect">
                       <a:avLst/>
                     </a:prstGeom>
-                    <a:noFill/>
-                    <a:ln>
-                      <a:noFill/>
-                    </a:ln>
                   </pic:spPr>
                 </pic:pic>
               </a:graphicData>
@@ -1314,14 +1174,7 @@
           <w:color w:val="000000"/>
           <w:szCs w:val="18"/>
         </w:rPr>
-        <w:t>Figure 2</w:t>
-      </w:r>
-      <w:r>
-        <w:rPr>
-          <w:color w:val="000000"/>
-          <w:szCs w:val="18"/>
-        </w:rPr>
-        <w:t>.</w:t>
+        <w:t>Figure 2.</w:t>
       </w:r>
       <w:proofErr w:type="gramEnd"/>
       <w:r>
@@ -1329,14 +1182,14 @@
           <w:color w:val="000000"/>
           <w:szCs w:val="18"/>
         </w:rPr>
-        <w:t xml:space="preserve">  </w:t>
-      </w:r>
-      <w:r>
-        <w:rPr>
-          <w:color w:val="000000"/>
-          <w:szCs w:val="18"/>
-        </w:rPr>
-        <w:t>MIYbot Circuit board</w:t>
+        <w:t xml:space="preserve">  MIYbot Circuit board</w:t>
+      </w:r>
+      <w:r>
+        <w:rPr>
+          <w:color w:val="000000"/>
+          <w:szCs w:val="18"/>
+        </w:rPr>
+        <w:t>, with Pro Trinket</w:t>
       </w:r>
     </w:p>
     <w:p>
@@ -1367,189 +1220,283 @@
           <w:kern w:val="28"/>
           <w:szCs w:val="20"/>
         </w:rPr>
-        <w:t xml:space="preserve">2.1.2 </w:t>
-      </w:r>
-      <w:r>
+        <w:t>2.1.2 Battery System</w:t>
+      </w:r>
+    </w:p>
+    <w:p>
+      <w:pPr>
+        <w:pStyle w:val="NormalWeb"/>
+        <w:spacing w:before="0" w:beforeAutospacing="0" w:after="0" w:afterAutospacing="0"/>
+        <w:rPr>
+          <w:color w:val="000000"/>
+          <w:sz w:val="18"/>
+          <w:szCs w:val="18"/>
+        </w:rPr>
+      </w:pPr>
+      <w:r>
+        <w:rPr>
+          <w:color w:val="000000"/>
+          <w:sz w:val="18"/>
+          <w:szCs w:val="18"/>
+        </w:rPr>
+        <w:t>The battery system for the M</w:t>
+      </w:r>
+      <w:r>
+        <w:rPr>
+          <w:color w:val="000000"/>
+          <w:sz w:val="18"/>
+          <w:szCs w:val="18"/>
+        </w:rPr>
+        <w:t>I</w:t>
+      </w:r>
+      <w:r>
+        <w:rPr>
+          <w:color w:val="000000"/>
+          <w:sz w:val="18"/>
+          <w:szCs w:val="18"/>
+        </w:rPr>
+        <w:t>Ybot is a battery pack consisting of 4 AA batteries.  Alternatively, the M</w:t>
+      </w:r>
+      <w:r>
+        <w:rPr>
+          <w:color w:val="000000"/>
+          <w:sz w:val="18"/>
+          <w:szCs w:val="18"/>
+        </w:rPr>
+        <w:t>I</w:t>
+      </w:r>
+      <w:r>
+        <w:rPr>
+          <w:color w:val="000000"/>
+          <w:sz w:val="18"/>
+          <w:szCs w:val="18"/>
+        </w:rPr>
+        <w:t>Ybot can be powered through USB port on the Pro Trinket.  </w:t>
+      </w:r>
+    </w:p>
+    <w:p>
+      <w:pPr>
+        <w:pStyle w:val="NormalWeb"/>
+        <w:spacing w:before="0" w:beforeAutospacing="0" w:after="0" w:afterAutospacing="0"/>
+        <w:jc w:val="both"/>
+        <w:rPr>
+          <w:color w:val="000000"/>
+          <w:sz w:val="18"/>
+          <w:szCs w:val="18"/>
+        </w:rPr>
+      </w:pPr>
+      <w:r>
+        <w:rPr>
+          <w:color w:val="000000"/>
+          <w:sz w:val="18"/>
+          <w:szCs w:val="18"/>
+        </w:rPr>
+        <w:br/>
+        <w:t>When the M</w:t>
+      </w:r>
+      <w:r>
+        <w:rPr>
+          <w:color w:val="000000"/>
+          <w:sz w:val="18"/>
+          <w:szCs w:val="18"/>
+        </w:rPr>
+        <w:t>I</w:t>
+      </w:r>
+      <w:r>
+        <w:rPr>
+          <w:color w:val="000000"/>
+          <w:sz w:val="18"/>
+          <w:szCs w:val="18"/>
+        </w:rPr>
+        <w:t>Ybot is being powered by the AA battery pack, there is a switch that will turn on the circuit.  It is labeled POW_SW.  The other switch on the circuit board is labeled SERVO_PWR.  This switch chooses where the power to the servos comes from, the USB or the AA battery pack.</w:t>
+      </w:r>
+    </w:p>
+    <w:p>
+      <w:pPr>
+        <w:pStyle w:val="NormalWeb"/>
+        <w:spacing w:before="0" w:beforeAutospacing="0" w:after="0" w:afterAutospacing="0"/>
+        <w:jc w:val="both"/>
+        <w:rPr>
+          <w:color w:val="000000"/>
+          <w:sz w:val="18"/>
+          <w:szCs w:val="18"/>
+        </w:rPr>
+      </w:pPr>
+    </w:p>
+    <w:p>
+      <w:pPr>
+        <w:pStyle w:val="NormalWeb"/>
+        <w:spacing w:before="0" w:beforeAutospacing="0" w:after="0" w:afterAutospacing="0"/>
+        <w:jc w:val="both"/>
+        <w:rPr>
+          <w:color w:val="000000"/>
+          <w:sz w:val="18"/>
+          <w:szCs w:val="18"/>
+        </w:rPr>
+      </w:pPr>
+      <w:r>
+        <w:rPr>
+          <w:color w:val="000000"/>
+          <w:sz w:val="18"/>
+          <w:szCs w:val="18"/>
+        </w:rPr>
+        <w:t>One of the nice features of the M</w:t>
+      </w:r>
+      <w:r>
+        <w:rPr>
+          <w:color w:val="000000"/>
+          <w:sz w:val="18"/>
+          <w:szCs w:val="18"/>
+        </w:rPr>
+        <w:t>I</w:t>
+      </w:r>
+      <w:r>
+        <w:rPr>
+          <w:color w:val="000000"/>
+          <w:sz w:val="18"/>
+          <w:szCs w:val="18"/>
+        </w:rPr>
+        <w:t>Ybot circuit board is that it can be powered using a battery powered, rechargeable USB cell phone charger and a micro USB cable.  If this is the case, be sure to set the SERVO_PWR switch to power the servos using USB power.</w:t>
+      </w:r>
+    </w:p>
+    <w:p>
+      <w:pPr>
+        <w:pStyle w:val="NormalWeb"/>
+        <w:spacing w:before="0" w:beforeAutospacing="0" w:after="0" w:afterAutospacing="0"/>
+        <w:jc w:val="both"/>
+        <w:rPr>
+          <w:sz w:val="18"/>
+          <w:szCs w:val="18"/>
+        </w:rPr>
+      </w:pPr>
+    </w:p>
+    <w:p>
+      <w:pPr>
+        <w:pStyle w:val="NormalWeb"/>
+        <w:spacing w:before="0" w:beforeAutospacing="0" w:after="0" w:afterAutospacing="0"/>
         <w:rPr>
           <w:i/>
           <w:kern w:val="28"/>
           <w:szCs w:val="20"/>
         </w:rPr>
-        <w:t>Battery System</w:t>
-      </w:r>
-    </w:p>
-    <w:p>
-      <w:pPr>
-        <w:pStyle w:val="NormalWeb"/>
-        <w:spacing w:before="0" w:beforeAutospacing="0" w:after="0" w:afterAutospacing="0"/>
-        <w:rPr>
-          <w:color w:val="000000"/>
-          <w:sz w:val="18"/>
-          <w:szCs w:val="18"/>
-        </w:rPr>
-      </w:pPr>
-      <w:r>
-        <w:rPr>
-          <w:color w:val="000000"/>
-          <w:sz w:val="18"/>
-          <w:szCs w:val="18"/>
-        </w:rPr>
-        <w:t>The battery system for the M</w:t>
-      </w:r>
-      <w:r>
-        <w:rPr>
-          <w:color w:val="000000"/>
-          <w:sz w:val="18"/>
-          <w:szCs w:val="18"/>
-        </w:rPr>
-        <w:t>I</w:t>
-      </w:r>
-      <w:r>
-        <w:rPr>
-          <w:color w:val="000000"/>
-          <w:sz w:val="18"/>
-          <w:szCs w:val="18"/>
-        </w:rPr>
-        <w:t>Ybot is a battery pack consisting of 4 AA batteries.  Alternatively, the M</w:t>
-      </w:r>
-      <w:r>
-        <w:rPr>
-          <w:color w:val="000000"/>
-          <w:sz w:val="18"/>
-          <w:szCs w:val="18"/>
-        </w:rPr>
-        <w:t>I</w:t>
-      </w:r>
-      <w:r>
-        <w:rPr>
-          <w:color w:val="000000"/>
-          <w:sz w:val="18"/>
-          <w:szCs w:val="18"/>
-        </w:rPr>
-        <w:t>Ybot can be powered through USB port on the Pro Trinket.  </w:t>
-      </w:r>
-    </w:p>
-    <w:p>
-      <w:pPr>
-        <w:pStyle w:val="NormalWeb"/>
-        <w:spacing w:before="0" w:beforeAutospacing="0" w:after="0" w:afterAutospacing="0"/>
-        <w:jc w:val="both"/>
-        <w:rPr>
-          <w:color w:val="000000"/>
-          <w:sz w:val="18"/>
-          <w:szCs w:val="18"/>
-        </w:rPr>
-      </w:pPr>
-      <w:r>
-        <w:rPr>
-          <w:color w:val="000000"/>
-          <w:sz w:val="18"/>
-          <w:szCs w:val="18"/>
-        </w:rPr>
-        <w:br/>
-        <w:t>When the M</w:t>
-      </w:r>
-      <w:r>
-        <w:rPr>
-          <w:color w:val="000000"/>
-          <w:sz w:val="18"/>
-          <w:szCs w:val="18"/>
-        </w:rPr>
-        <w:t>I</w:t>
-      </w:r>
-      <w:r>
-        <w:rPr>
-          <w:color w:val="000000"/>
-          <w:sz w:val="18"/>
-          <w:szCs w:val="18"/>
-        </w:rPr>
-        <w:t>Ybot is being powered by the AA battery pack, there is a switch that will turn on the circuit.  It is labeled POW_SW.  The other switch on the circuit board is labeled SERVO_PWR.  This switch chooses where the power to the servos comes from, the USB or the AA battery pack.</w:t>
-      </w:r>
-    </w:p>
-    <w:p>
-      <w:pPr>
-        <w:pStyle w:val="NormalWeb"/>
-        <w:spacing w:before="0" w:beforeAutospacing="0" w:after="0" w:afterAutospacing="0"/>
-        <w:jc w:val="both"/>
-        <w:rPr>
-          <w:color w:val="000000"/>
-          <w:sz w:val="18"/>
-          <w:szCs w:val="18"/>
-        </w:rPr>
-      </w:pPr>
-    </w:p>
-    <w:p>
-      <w:pPr>
-        <w:pStyle w:val="NormalWeb"/>
-        <w:spacing w:before="0" w:beforeAutospacing="0" w:after="0" w:afterAutospacing="0"/>
-        <w:jc w:val="both"/>
-        <w:rPr>
-          <w:color w:val="000000"/>
-          <w:sz w:val="18"/>
-          <w:szCs w:val="18"/>
-        </w:rPr>
-      </w:pPr>
-      <w:r>
-        <w:rPr>
-          <w:color w:val="000000"/>
-          <w:sz w:val="18"/>
-          <w:szCs w:val="18"/>
-        </w:rPr>
-        <w:t>One of the nice features of the M</w:t>
-      </w:r>
-      <w:r>
-        <w:rPr>
-          <w:color w:val="000000"/>
-          <w:sz w:val="18"/>
-          <w:szCs w:val="18"/>
-        </w:rPr>
-        <w:t>I</w:t>
-      </w:r>
-      <w:r>
-        <w:rPr>
-          <w:color w:val="000000"/>
-          <w:sz w:val="18"/>
-          <w:szCs w:val="18"/>
-        </w:rPr>
-        <w:t>Ybot circuit board is that it can be powered using a battery powered, rechargeable USB cell phone charger and a micro USB cable.  If this is the case, be sure to set the SERVO_PWR switch to power the servos using USB power.</w:t>
-      </w:r>
-    </w:p>
-    <w:p>
-      <w:pPr>
-        <w:pStyle w:val="NormalWeb"/>
-        <w:spacing w:before="0" w:beforeAutospacing="0" w:after="0" w:afterAutospacing="0"/>
-        <w:jc w:val="both"/>
-        <w:rPr>
-          <w:sz w:val="18"/>
-          <w:szCs w:val="18"/>
-        </w:rPr>
-      </w:pPr>
-    </w:p>
-    <w:p>
-      <w:pPr>
-        <w:pStyle w:val="NormalWeb"/>
-        <w:spacing w:before="0" w:beforeAutospacing="0" w:after="0" w:afterAutospacing="0"/>
+      </w:pPr>
+      <w:r>
         <w:rPr>
           <w:i/>
           <w:kern w:val="28"/>
           <w:szCs w:val="20"/>
         </w:rPr>
-      </w:pPr>
-      <w:r>
+        <w:t>2.1.3 RGB Indicator Light</w:t>
+      </w:r>
+    </w:p>
+    <w:p>
+      <w:pPr>
+        <w:pStyle w:val="NormalWeb"/>
+        <w:spacing w:before="0" w:beforeAutospacing="0" w:after="0" w:afterAutospacing="0"/>
+        <w:jc w:val="both"/>
+        <w:rPr>
+          <w:color w:val="000000"/>
+          <w:sz w:val="18"/>
+          <w:szCs w:val="18"/>
+        </w:rPr>
+      </w:pPr>
+      <w:r>
+        <w:rPr>
+          <w:color w:val="000000"/>
+          <w:sz w:val="18"/>
+          <w:szCs w:val="18"/>
+        </w:rPr>
+        <w:t>The M</w:t>
+      </w:r>
+      <w:r>
+        <w:rPr>
+          <w:color w:val="000000"/>
+          <w:sz w:val="18"/>
+          <w:szCs w:val="18"/>
+        </w:rPr>
+        <w:t>I</w:t>
+      </w:r>
+      <w:r>
+        <w:rPr>
+          <w:color w:val="000000"/>
+          <w:sz w:val="18"/>
+          <w:szCs w:val="18"/>
+        </w:rPr>
+        <w:t>Ybot circuit board features a common cathode RGB LED light that can be programmed to create any color.  This light actually has 3 different LEDs in one package, red, green and blue.  Pins D3, D5 and D6 of the Pro Trinket connect these colors via a current limiting 2</w:t>
+      </w:r>
+      <w:r>
+        <w:rPr>
+          <w:color w:val="000000"/>
+          <w:sz w:val="18"/>
+          <w:szCs w:val="18"/>
+        </w:rPr>
+        <w:t>2</w:t>
+      </w:r>
+      <w:r>
+        <w:rPr>
+          <w:color w:val="000000"/>
+          <w:sz w:val="18"/>
+          <w:szCs w:val="18"/>
+        </w:rPr>
+        <w:t xml:space="preserve">0 ohm resistor.  The common cathode to all the LED’s is connected to ground.  The pulse width modulating (PWM) command </w:t>
+      </w:r>
+      <w:proofErr w:type="spellStart"/>
+      <w:proofErr w:type="gramStart"/>
+      <w:r>
+        <w:rPr>
+          <w:color w:val="000000"/>
+          <w:sz w:val="18"/>
+          <w:szCs w:val="18"/>
+        </w:rPr>
+        <w:t>analogWrite</w:t>
+      </w:r>
+      <w:proofErr w:type="spellEnd"/>
+      <w:r>
+        <w:rPr>
+          <w:color w:val="000000"/>
+          <w:sz w:val="18"/>
+          <w:szCs w:val="18"/>
+        </w:rPr>
+        <w:t>(</w:t>
+      </w:r>
+      <w:proofErr w:type="gramEnd"/>
+      <w:r>
+        <w:rPr>
+          <w:color w:val="000000"/>
+          <w:sz w:val="18"/>
+          <w:szCs w:val="18"/>
+        </w:rPr>
+        <w:t>) command is used to make the diodes light.</w:t>
+      </w:r>
+    </w:p>
+    <w:p>
+      <w:pPr>
+        <w:pStyle w:val="NormalWeb"/>
+        <w:spacing w:before="0" w:beforeAutospacing="0" w:after="0" w:afterAutospacing="0"/>
+        <w:jc w:val="both"/>
+        <w:rPr>
+          <w:sz w:val="18"/>
+          <w:szCs w:val="18"/>
+        </w:rPr>
+      </w:pPr>
+    </w:p>
+    <w:p>
+      <w:pPr>
+        <w:pStyle w:val="NormalWeb"/>
+        <w:spacing w:before="0" w:beforeAutospacing="0" w:after="0" w:afterAutospacing="0"/>
         <w:rPr>
           <w:i/>
           <w:kern w:val="28"/>
           <w:szCs w:val="20"/>
         </w:rPr>
-        <w:t xml:space="preserve">2.1.3 </w:t>
-      </w:r>
+      </w:pPr>
       <w:r>
         <w:rPr>
           <w:i/>
           <w:kern w:val="28"/>
           <w:szCs w:val="20"/>
         </w:rPr>
-        <w:t>RGB Indicator Light</w:t>
+        <w:t>2.1.4 Pushbutton switches</w:t>
       </w:r>
     </w:p>
     <w:p>
@@ -1569,39 +1516,130 @@
           <w:sz w:val="18"/>
           <w:szCs w:val="18"/>
         </w:rPr>
-        <w:t>The M</w:t>
-      </w:r>
-      <w:r>
-        <w:rPr>
-          <w:color w:val="000000"/>
-          <w:sz w:val="18"/>
-          <w:szCs w:val="18"/>
-        </w:rPr>
-        <w:t>I</w:t>
-      </w:r>
-      <w:r>
-        <w:rPr>
-          <w:color w:val="000000"/>
-          <w:sz w:val="18"/>
-          <w:szCs w:val="18"/>
-        </w:rPr>
-        <w:t>Ybot circuit board features a common cathode RGB LED light that can be programmed to create any color.  This light actually has 3 different LEDs in one package, red, green and blue.  Pins D3, D5 and D6 of the Pro Trinket connect these colors via a current limiting 2</w:t>
-      </w:r>
-      <w:r>
-        <w:rPr>
-          <w:color w:val="000000"/>
-          <w:sz w:val="18"/>
-          <w:szCs w:val="18"/>
-        </w:rPr>
-        <w:t>2</w:t>
-      </w:r>
-      <w:r>
-        <w:rPr>
-          <w:color w:val="000000"/>
-          <w:sz w:val="18"/>
-          <w:szCs w:val="18"/>
-        </w:rPr>
-        <w:t xml:space="preserve">0 ohm resistor.  The common cathode to all the LED’s is connected to ground.  The pulse width modulating (PWM) command </w:t>
+        <w:t>The two pushbutton switches are connected as inputs to the Pro Trinket on pins A0 (D14) and A1 (D15).  The circuit for the switches uses 10K ohm pull-up resistors for a stable circuit.  </w:t>
+      </w:r>
+    </w:p>
+    <w:p>
+      <w:pPr>
+        <w:pStyle w:val="NormalWeb"/>
+        <w:spacing w:before="0" w:beforeAutospacing="0" w:after="0" w:afterAutospacing="0"/>
+        <w:jc w:val="both"/>
+        <w:rPr>
+          <w:sz w:val="18"/>
+          <w:szCs w:val="18"/>
+        </w:rPr>
+      </w:pPr>
+    </w:p>
+    <w:p>
+      <w:pPr>
+        <w:pStyle w:val="NormalWeb"/>
+        <w:spacing w:before="0" w:beforeAutospacing="0" w:after="0" w:afterAutospacing="0"/>
+        <w:rPr>
+          <w:i/>
+          <w:kern w:val="28"/>
+          <w:szCs w:val="20"/>
+        </w:rPr>
+      </w:pPr>
+      <w:r>
+        <w:rPr>
+          <w:i/>
+          <w:kern w:val="28"/>
+          <w:szCs w:val="20"/>
+        </w:rPr>
+        <w:t>2.1.5 Buzzer</w:t>
+      </w:r>
+    </w:p>
+    <w:p>
+      <w:pPr>
+        <w:pStyle w:val="NormalWeb"/>
+        <w:spacing w:before="0" w:beforeAutospacing="0" w:after="0" w:afterAutospacing="0"/>
+        <w:jc w:val="both"/>
+        <w:rPr>
+          <w:color w:val="000000"/>
+          <w:sz w:val="18"/>
+          <w:szCs w:val="18"/>
+        </w:rPr>
+      </w:pPr>
+      <w:r>
+        <w:rPr>
+          <w:color w:val="000000"/>
+          <w:sz w:val="18"/>
+          <w:szCs w:val="18"/>
+        </w:rPr>
+        <w:t xml:space="preserve">The buzzer is connected to pin D4 and can be controlled using the </w:t>
+      </w:r>
+      <w:proofErr w:type="spellStart"/>
+      <w:r>
+        <w:rPr>
+          <w:color w:val="000000"/>
+          <w:sz w:val="18"/>
+          <w:szCs w:val="18"/>
+        </w:rPr>
+        <w:t>TimerFreeTone</w:t>
+      </w:r>
+      <w:proofErr w:type="spellEnd"/>
+      <w:r>
+        <w:rPr>
+          <w:color w:val="000000"/>
+          <w:sz w:val="18"/>
+          <w:szCs w:val="18"/>
+        </w:rPr>
+        <w:t xml:space="preserve"> library</w:t>
+      </w:r>
+      <w:r>
+        <w:rPr>
+          <w:color w:val="000000"/>
+          <w:sz w:val="18"/>
+          <w:szCs w:val="18"/>
+        </w:rPr>
+        <w:t xml:space="preserve"> as described later</w:t>
+      </w:r>
+      <w:r>
+        <w:rPr>
+          <w:color w:val="000000"/>
+          <w:sz w:val="18"/>
+          <w:szCs w:val="18"/>
+        </w:rPr>
+        <w:t>.</w:t>
+      </w:r>
+    </w:p>
+    <w:p>
+      <w:pPr>
+        <w:pStyle w:val="NormalWeb"/>
+        <w:spacing w:before="0" w:beforeAutospacing="0" w:after="0" w:afterAutospacing="0"/>
+        <w:rPr>
+          <w:i/>
+          <w:kern w:val="28"/>
+          <w:szCs w:val="20"/>
+        </w:rPr>
+      </w:pPr>
+      <w:r>
+        <w:rPr>
+          <w:i/>
+          <w:kern w:val="28"/>
+          <w:szCs w:val="20"/>
+        </w:rPr>
+        <w:t>2.1.6 SERVO Headers</w:t>
+      </w:r>
+    </w:p>
+    <w:p>
+      <w:pPr>
+        <w:pStyle w:val="NormalWeb"/>
+        <w:spacing w:before="0" w:beforeAutospacing="0" w:after="0" w:afterAutospacing="0"/>
+        <w:jc w:val="both"/>
+        <w:rPr>
+          <w:color w:val="000000"/>
+          <w:sz w:val="18"/>
+          <w:szCs w:val="18"/>
+        </w:rPr>
+      </w:pPr>
+      <w:r>
+        <w:rPr>
+          <w:color w:val="000000"/>
+          <w:sz w:val="18"/>
+          <w:szCs w:val="18"/>
+        </w:rPr>
+        <w:t xml:space="preserve">The servo headers are connected to pins D9, D10, and D11.  Using these pins for the servos allows </w:t>
       </w:r>
       <w:proofErr w:type="spellStart"/>
       <w:proofErr w:type="gramStart"/>
@@ -1629,7 +1667,92 @@
           <w:sz w:val="18"/>
           <w:szCs w:val="18"/>
         </w:rPr>
-        <w:t>) command is used to make the diodes light.</w:t>
+        <w:t>)</w:t>
+      </w:r>
+      <w:r>
+        <w:rPr>
+          <w:color w:val="000000"/>
+          <w:sz w:val="18"/>
+          <w:szCs w:val="18"/>
+        </w:rPr>
+        <w:t xml:space="preserve"> to be used for the RGB LED.  The power for the servos is controlled from the SERVO_PWR switch and it feeds the center pin.  The </w:t>
+      </w:r>
+      <w:r>
+        <w:rPr>
+          <w:color w:val="000000"/>
+          <w:sz w:val="18"/>
+          <w:szCs w:val="18"/>
+        </w:rPr>
+        <w:lastRenderedPageBreak/>
+        <w:t xml:space="preserve">outside pins are GND and Sig (D9, D10, </w:t>
+      </w:r>
+      <w:proofErr w:type="gramStart"/>
+      <w:r>
+        <w:rPr>
+          <w:color w:val="000000"/>
+          <w:sz w:val="18"/>
+          <w:szCs w:val="18"/>
+        </w:rPr>
+        <w:t>D11</w:t>
+      </w:r>
+      <w:proofErr w:type="gramEnd"/>
+      <w:r>
+        <w:rPr>
+          <w:color w:val="000000"/>
+          <w:sz w:val="18"/>
+          <w:szCs w:val="18"/>
+        </w:rPr>
+        <w:t xml:space="preserve">).  Often the Sig wire for a servo is yellow and should be connected accordingly.  If it does not work </w:t>
+      </w:r>
+      <w:r>
+        <w:rPr>
+          <w:color w:val="000000"/>
+          <w:sz w:val="18"/>
+          <w:szCs w:val="18"/>
+        </w:rPr>
+        <w:t>the header</w:t>
+      </w:r>
+      <w:r>
+        <w:rPr>
+          <w:color w:val="000000"/>
+          <w:sz w:val="18"/>
+          <w:szCs w:val="18"/>
+        </w:rPr>
+        <w:t xml:space="preserve"> can be reversed without damaging the servo.  The servos used for the M</w:t>
+      </w:r>
+      <w:r>
+        <w:rPr>
+          <w:color w:val="000000"/>
+          <w:sz w:val="18"/>
+          <w:szCs w:val="18"/>
+        </w:rPr>
+        <w:t>I</w:t>
+      </w:r>
+      <w:r>
+        <w:rPr>
+          <w:color w:val="000000"/>
+          <w:sz w:val="18"/>
+          <w:szCs w:val="18"/>
+        </w:rPr>
+        <w:t xml:space="preserve">Ybot are the </w:t>
+      </w:r>
+      <w:proofErr w:type="spellStart"/>
+      <w:r>
+        <w:rPr>
+          <w:color w:val="000000"/>
+          <w:sz w:val="18"/>
+          <w:szCs w:val="18"/>
+        </w:rPr>
+        <w:t>Feetech</w:t>
+      </w:r>
+      <w:proofErr w:type="spellEnd"/>
+      <w:r>
+        <w:rPr>
+          <w:color w:val="000000"/>
+          <w:sz w:val="18"/>
+          <w:szCs w:val="18"/>
+        </w:rPr>
+        <w:t xml:space="preserve"> FS90R continuous rotation micro servos, but any continuous rotation servo should work.</w:t>
       </w:r>
     </w:p>
     <w:p>
@@ -1638,8 +1761,10 @@
         <w:spacing w:before="0" w:beforeAutospacing="0" w:after="0" w:afterAutospacing="0"/>
         <w:jc w:val="both"/>
         <w:rPr>
-          <w:sz w:val="18"/>
-          <w:szCs w:val="18"/>
+          <w:rFonts w:ascii="Arial" w:hAnsi="Arial" w:cs="Arial"/>
+          <w:color w:val="000000"/>
+          <w:sz w:val="22"/>
+          <w:szCs w:val="22"/>
         </w:rPr>
       </w:pPr>
     </w:p>
@@ -1659,341 +1784,7 @@
           <w:kern w:val="28"/>
           <w:szCs w:val="20"/>
         </w:rPr>
-        <w:t xml:space="preserve">2.1.4 </w:t>
-      </w:r>
-      <w:r>
-        <w:rPr>
-          <w:i/>
-          <w:kern w:val="28"/>
-          <w:szCs w:val="20"/>
-        </w:rPr>
-        <w:t>Pushbutton switches</w:t>
-      </w:r>
-    </w:p>
-    <w:p>
-      <w:pPr>
-        <w:pStyle w:val="NormalWeb"/>
-        <w:spacing w:before="0" w:beforeAutospacing="0" w:after="0" w:afterAutospacing="0"/>
-        <w:jc w:val="both"/>
-        <w:rPr>
-          <w:color w:val="000000"/>
-          <w:sz w:val="18"/>
-          <w:szCs w:val="18"/>
-        </w:rPr>
-      </w:pPr>
-      <w:r>
-        <w:rPr>
-          <w:color w:val="000000"/>
-          <w:sz w:val="18"/>
-          <w:szCs w:val="18"/>
-        </w:rPr>
-        <w:t>The two pushbutton switches are connected as inputs to the Pro Trinket on pins A0 (D14) and A1 (D15).  The circuit for the switches uses 10K ohm pull-up resistors for a stable circuit.  </w:t>
-      </w:r>
-    </w:p>
-    <w:p>
-      <w:pPr>
-        <w:pStyle w:val="NormalWeb"/>
-        <w:spacing w:before="0" w:beforeAutospacing="0" w:after="0" w:afterAutospacing="0"/>
-        <w:jc w:val="both"/>
-        <w:rPr>
-          <w:sz w:val="18"/>
-          <w:szCs w:val="18"/>
-        </w:rPr>
-      </w:pPr>
-    </w:p>
-    <w:p>
-      <w:pPr>
-        <w:pStyle w:val="NormalWeb"/>
-        <w:spacing w:before="0" w:beforeAutospacing="0" w:after="0" w:afterAutospacing="0"/>
-        <w:rPr>
-          <w:i/>
-          <w:kern w:val="28"/>
-          <w:szCs w:val="20"/>
-        </w:rPr>
-      </w:pPr>
-      <w:r>
-        <w:rPr>
-          <w:i/>
-          <w:kern w:val="28"/>
-          <w:szCs w:val="20"/>
-        </w:rPr>
-        <w:t xml:space="preserve">2.1.5 </w:t>
-      </w:r>
-      <w:r>
-        <w:rPr>
-          <w:i/>
-          <w:kern w:val="28"/>
-          <w:szCs w:val="20"/>
-        </w:rPr>
-        <w:t>Buzzer</w:t>
-      </w:r>
-    </w:p>
-    <w:p>
-      <w:pPr>
-        <w:pStyle w:val="NormalWeb"/>
-        <w:spacing w:before="0" w:beforeAutospacing="0" w:after="0" w:afterAutospacing="0"/>
-        <w:jc w:val="both"/>
-        <w:rPr>
-          <w:color w:val="000000"/>
-          <w:sz w:val="18"/>
-          <w:szCs w:val="18"/>
-        </w:rPr>
-      </w:pPr>
-      <w:r>
-        <w:rPr>
-          <w:color w:val="000000"/>
-          <w:sz w:val="18"/>
-          <w:szCs w:val="18"/>
-        </w:rPr>
-        <w:t xml:space="preserve">The buzzer is connected to pin D4 and can be controlled using the </w:t>
-      </w:r>
-      <w:proofErr w:type="spellStart"/>
-      <w:r>
-        <w:rPr>
-          <w:color w:val="000000"/>
-          <w:sz w:val="18"/>
-          <w:szCs w:val="18"/>
-        </w:rPr>
-        <w:t>TimerFreeTone</w:t>
-      </w:r>
-      <w:proofErr w:type="spellEnd"/>
-      <w:r>
-        <w:rPr>
-          <w:color w:val="000000"/>
-          <w:sz w:val="18"/>
-          <w:szCs w:val="18"/>
-        </w:rPr>
-        <w:t xml:space="preserve"> library</w:t>
-      </w:r>
-      <w:r>
-        <w:rPr>
-          <w:color w:val="000000"/>
-          <w:sz w:val="18"/>
-          <w:szCs w:val="18"/>
-        </w:rPr>
-        <w:t xml:space="preserve"> as described later</w:t>
-      </w:r>
-      <w:r>
-        <w:rPr>
-          <w:color w:val="000000"/>
-          <w:sz w:val="18"/>
-          <w:szCs w:val="18"/>
-        </w:rPr>
-        <w:t>.</w:t>
-      </w:r>
-    </w:p>
-    <w:p>
-      <w:pPr>
-        <w:pStyle w:val="NormalWeb"/>
-        <w:spacing w:before="0" w:beforeAutospacing="0" w:after="0" w:afterAutospacing="0"/>
-        <w:jc w:val="both"/>
-        <w:rPr>
-          <w:sz w:val="18"/>
-          <w:szCs w:val="18"/>
-        </w:rPr>
-      </w:pPr>
-    </w:p>
-    <w:p>
-      <w:pPr>
-        <w:pStyle w:val="NormalWeb"/>
-        <w:spacing w:before="0" w:beforeAutospacing="0" w:after="0" w:afterAutospacing="0"/>
-        <w:rPr>
-          <w:i/>
-          <w:kern w:val="28"/>
-          <w:szCs w:val="20"/>
-        </w:rPr>
-      </w:pPr>
-    </w:p>
-    <w:p>
-      <w:pPr>
-        <w:pStyle w:val="NormalWeb"/>
-        <w:spacing w:before="0" w:beforeAutospacing="0" w:after="0" w:afterAutospacing="0"/>
-        <w:rPr>
-          <w:i/>
-          <w:kern w:val="28"/>
-          <w:szCs w:val="20"/>
-        </w:rPr>
-      </w:pPr>
-      <w:r>
-        <w:rPr>
-          <w:i/>
-          <w:kern w:val="28"/>
-          <w:szCs w:val="20"/>
-        </w:rPr>
-        <w:lastRenderedPageBreak/>
-        <w:t xml:space="preserve">2.1.6 </w:t>
-      </w:r>
-      <w:r>
-        <w:rPr>
-          <w:i/>
-          <w:kern w:val="28"/>
-          <w:szCs w:val="20"/>
-        </w:rPr>
-        <w:t>SERVO Headers</w:t>
-      </w:r>
-    </w:p>
-    <w:p>
-      <w:pPr>
-        <w:pStyle w:val="NormalWeb"/>
-        <w:spacing w:before="0" w:beforeAutospacing="0" w:after="0" w:afterAutospacing="0"/>
-        <w:jc w:val="both"/>
-        <w:rPr>
-          <w:color w:val="000000"/>
-          <w:sz w:val="18"/>
-          <w:szCs w:val="18"/>
-        </w:rPr>
-      </w:pPr>
-      <w:r>
-        <w:rPr>
-          <w:color w:val="000000"/>
-          <w:sz w:val="18"/>
-          <w:szCs w:val="18"/>
-        </w:rPr>
-        <w:t xml:space="preserve">The servo headers are connected to pins D9, D10, and D11.  Using these pins for the servos allows </w:t>
-      </w:r>
-      <w:proofErr w:type="spellStart"/>
-      <w:proofErr w:type="gramStart"/>
-      <w:r>
-        <w:rPr>
-          <w:color w:val="000000"/>
-          <w:sz w:val="18"/>
-          <w:szCs w:val="18"/>
-        </w:rPr>
-        <w:t>analogWrite</w:t>
-      </w:r>
-      <w:proofErr w:type="spellEnd"/>
-      <w:r>
-        <w:rPr>
-          <w:color w:val="000000"/>
-          <w:sz w:val="18"/>
-          <w:szCs w:val="18"/>
-        </w:rPr>
-        <w:t>(</w:t>
-      </w:r>
-      <w:proofErr w:type="gramEnd"/>
-      <w:r>
-        <w:rPr>
-          <w:color w:val="000000"/>
-          <w:sz w:val="18"/>
-          <w:szCs w:val="18"/>
-        </w:rPr>
-        <w:t>)</w:t>
-      </w:r>
-      <w:r>
-        <w:rPr>
-          <w:color w:val="000000"/>
-          <w:sz w:val="18"/>
-          <w:szCs w:val="18"/>
-        </w:rPr>
-        <w:t xml:space="preserve"> to be used for the RGB LED.  The power for the servos is controlled from the SERVO_PWR switch and it feeds the center pin.  The outside pins are GND and Sig (D9, D10, </w:t>
-      </w:r>
-      <w:proofErr w:type="gramStart"/>
-      <w:r>
-        <w:rPr>
-          <w:color w:val="000000"/>
-          <w:sz w:val="18"/>
-          <w:szCs w:val="18"/>
-        </w:rPr>
-        <w:t>D11</w:t>
-      </w:r>
-      <w:proofErr w:type="gramEnd"/>
-      <w:r>
-        <w:rPr>
-          <w:color w:val="000000"/>
-          <w:sz w:val="18"/>
-          <w:szCs w:val="18"/>
-        </w:rPr>
-        <w:t xml:space="preserve">).  Often the Sig wire for a servo is yellow and should be connected accordingly.  If it does not work </w:t>
-      </w:r>
-      <w:r>
-        <w:rPr>
-          <w:color w:val="000000"/>
-          <w:sz w:val="18"/>
-          <w:szCs w:val="18"/>
-        </w:rPr>
-        <w:t>the header</w:t>
-      </w:r>
-      <w:r>
-        <w:rPr>
-          <w:color w:val="000000"/>
-          <w:sz w:val="18"/>
-          <w:szCs w:val="18"/>
-        </w:rPr>
-        <w:t xml:space="preserve"> can be reversed without damaging the servo.  The servos used for the M</w:t>
-      </w:r>
-      <w:r>
-        <w:rPr>
-          <w:color w:val="000000"/>
-          <w:sz w:val="18"/>
-          <w:szCs w:val="18"/>
-        </w:rPr>
-        <w:t>I</w:t>
-      </w:r>
-      <w:r>
-        <w:rPr>
-          <w:color w:val="000000"/>
-          <w:sz w:val="18"/>
-          <w:szCs w:val="18"/>
-        </w:rPr>
-        <w:t xml:space="preserve">Ybot are the </w:t>
-      </w:r>
-      <w:proofErr w:type="spellStart"/>
-      <w:r>
-        <w:rPr>
-          <w:color w:val="000000"/>
-          <w:sz w:val="18"/>
-          <w:szCs w:val="18"/>
-        </w:rPr>
-        <w:t>Feetech</w:t>
-      </w:r>
-      <w:proofErr w:type="spellEnd"/>
-      <w:r>
-        <w:rPr>
-          <w:color w:val="000000"/>
-          <w:sz w:val="18"/>
-          <w:szCs w:val="18"/>
-        </w:rPr>
-        <w:t xml:space="preserve"> FS90R continuous rotation micro servos, but any continuous rotation servo should work.</w:t>
-      </w:r>
-    </w:p>
-    <w:p>
-      <w:pPr>
-        <w:pStyle w:val="NormalWeb"/>
-        <w:spacing w:before="0" w:beforeAutospacing="0" w:after="0" w:afterAutospacing="0"/>
-        <w:jc w:val="both"/>
-        <w:rPr>
-          <w:rFonts w:ascii="Arial" w:hAnsi="Arial" w:cs="Arial"/>
-          <w:color w:val="000000"/>
-          <w:sz w:val="22"/>
-          <w:szCs w:val="22"/>
-        </w:rPr>
-      </w:pPr>
-    </w:p>
-    <w:p>
-      <w:pPr>
-        <w:pStyle w:val="NormalWeb"/>
-        <w:spacing w:before="0" w:beforeAutospacing="0" w:after="0" w:afterAutospacing="0"/>
-        <w:rPr>
-          <w:i/>
-          <w:kern w:val="28"/>
-          <w:szCs w:val="20"/>
-        </w:rPr>
-      </w:pPr>
-      <w:r>
-        <w:rPr>
-          <w:i/>
-          <w:kern w:val="28"/>
-          <w:szCs w:val="20"/>
-        </w:rPr>
-        <w:t xml:space="preserve">2.1.7 </w:t>
-      </w:r>
-      <w:r>
-        <w:rPr>
-          <w:i/>
-          <w:kern w:val="28"/>
-          <w:szCs w:val="20"/>
-        </w:rPr>
-        <w:t>Line Sensor Headers</w:t>
+        <w:t>2.1.7 Line Sensor Headers</w:t>
       </w:r>
     </w:p>
     <w:p>
@@ -2114,15 +1905,7 @@
           <w:kern w:val="28"/>
           <w:szCs w:val="20"/>
         </w:rPr>
-        <w:t xml:space="preserve">2.1.8 </w:t>
-      </w:r>
-      <w:r>
-        <w:rPr>
-          <w:i/>
-          <w:kern w:val="28"/>
-          <w:szCs w:val="20"/>
-        </w:rPr>
-        <w:t>Ultrasonic Sensor Headers</w:t>
+        <w:t>2.1.8 Ultrasonic Sensor Headers</w:t>
       </w:r>
     </w:p>
     <w:p>
@@ -2244,109 +2027,93 @@
           <w:kern w:val="28"/>
           <w:szCs w:val="20"/>
         </w:rPr>
-        <w:t xml:space="preserve">2.1.9 </w:t>
-      </w:r>
-      <w:r>
+        <w:t>2.1.9 I2C Bus Headers</w:t>
+      </w:r>
+    </w:p>
+    <w:p>
+      <w:pPr>
+        <w:pStyle w:val="NormalWeb"/>
+        <w:spacing w:before="0" w:beforeAutospacing="0" w:after="0" w:afterAutospacing="0"/>
+        <w:jc w:val="both"/>
+        <w:rPr>
+          <w:color w:val="000000"/>
+          <w:sz w:val="18"/>
+          <w:szCs w:val="18"/>
+        </w:rPr>
+      </w:pPr>
+      <w:r>
+        <w:rPr>
+          <w:color w:val="000000"/>
+          <w:sz w:val="18"/>
+          <w:szCs w:val="18"/>
+        </w:rPr>
+        <w:t>The I2C headers and I2C pull-up resistors on the board are connected to A4 (SDA</w:t>
+      </w:r>
+      <w:proofErr w:type="gramStart"/>
+      <w:r>
+        <w:rPr>
+          <w:color w:val="000000"/>
+          <w:sz w:val="18"/>
+          <w:szCs w:val="18"/>
+        </w:rPr>
+        <w:t>)  and</w:t>
+      </w:r>
+      <w:proofErr w:type="gramEnd"/>
+      <w:r>
+        <w:rPr>
+          <w:color w:val="000000"/>
+          <w:sz w:val="18"/>
+          <w:szCs w:val="18"/>
+        </w:rPr>
+        <w:t xml:space="preserve"> A5 (SCL).  These were designed on the board for advanced users to connect I2C devices (such as OLED displays) to the Pro Trinket and are an optional feature of the M</w:t>
+      </w:r>
+      <w:r>
+        <w:rPr>
+          <w:color w:val="000000"/>
+          <w:sz w:val="18"/>
+          <w:szCs w:val="18"/>
+        </w:rPr>
+        <w:t>I</w:t>
+      </w:r>
+      <w:r>
+        <w:rPr>
+          <w:color w:val="000000"/>
+          <w:sz w:val="18"/>
+          <w:szCs w:val="18"/>
+        </w:rPr>
+        <w:t>Ybot.  The square pads on the header are +5V.</w:t>
+      </w:r>
+    </w:p>
+    <w:p>
+      <w:pPr>
+        <w:pStyle w:val="NormalWeb"/>
+        <w:spacing w:before="0" w:beforeAutospacing="0" w:after="0" w:afterAutospacing="0"/>
+        <w:jc w:val="both"/>
+        <w:rPr>
+          <w:rFonts w:ascii="Arial" w:hAnsi="Arial" w:cs="Arial"/>
+          <w:color w:val="000000"/>
+          <w:sz w:val="22"/>
+          <w:szCs w:val="22"/>
+        </w:rPr>
+      </w:pPr>
+    </w:p>
+    <w:p>
+      <w:pPr>
+        <w:pStyle w:val="NormalWeb"/>
+        <w:spacing w:before="0" w:beforeAutospacing="0" w:after="0" w:afterAutospacing="0"/>
         <w:rPr>
           <w:i/>
           <w:kern w:val="28"/>
           <w:szCs w:val="20"/>
         </w:rPr>
-        <w:t>I2C Bus Headers</w:t>
-      </w:r>
-    </w:p>
-    <w:p>
-      <w:pPr>
-        <w:pStyle w:val="NormalWeb"/>
-        <w:spacing w:before="0" w:beforeAutospacing="0" w:after="0" w:afterAutospacing="0"/>
-        <w:jc w:val="both"/>
-        <w:rPr>
-          <w:color w:val="000000"/>
-          <w:sz w:val="18"/>
-          <w:szCs w:val="18"/>
-        </w:rPr>
-      </w:pPr>
-      <w:r>
-        <w:rPr>
-          <w:color w:val="000000"/>
-          <w:sz w:val="18"/>
-          <w:szCs w:val="18"/>
-        </w:rPr>
-        <w:t>The I2C headers and I2C pull-up resistors on the board are connected to A4 (SDA</w:t>
-      </w:r>
-      <w:proofErr w:type="gramStart"/>
-      <w:r>
-        <w:rPr>
-          <w:color w:val="000000"/>
-          <w:sz w:val="18"/>
-          <w:szCs w:val="18"/>
-        </w:rPr>
-        <w:t>)  and</w:t>
-      </w:r>
-      <w:proofErr w:type="gramEnd"/>
-      <w:r>
-        <w:rPr>
-          <w:color w:val="000000"/>
-          <w:sz w:val="18"/>
-          <w:szCs w:val="18"/>
-        </w:rPr>
-        <w:t xml:space="preserve"> A5 (SCL).  These were designed on the board for advanced users to connect I2C devices (such as OLED displays) to the Pro Trinket and are an optional feature of the M</w:t>
-      </w:r>
-      <w:r>
-        <w:rPr>
-          <w:color w:val="000000"/>
-          <w:sz w:val="18"/>
-          <w:szCs w:val="18"/>
-        </w:rPr>
-        <w:t>I</w:t>
-      </w:r>
-      <w:r>
-        <w:rPr>
-          <w:color w:val="000000"/>
-          <w:sz w:val="18"/>
-          <w:szCs w:val="18"/>
-        </w:rPr>
-        <w:t>Ybot.  The square pads on the header are +5V.</w:t>
-      </w:r>
-    </w:p>
-    <w:p>
-      <w:pPr>
-        <w:pStyle w:val="NormalWeb"/>
-        <w:spacing w:before="0" w:beforeAutospacing="0" w:after="0" w:afterAutospacing="0"/>
-        <w:jc w:val="both"/>
-        <w:rPr>
-          <w:rFonts w:ascii="Arial" w:hAnsi="Arial" w:cs="Arial"/>
-          <w:color w:val="000000"/>
-          <w:sz w:val="22"/>
-          <w:szCs w:val="22"/>
-        </w:rPr>
-      </w:pPr>
-    </w:p>
-    <w:p>
-      <w:pPr>
-        <w:pStyle w:val="NormalWeb"/>
-        <w:spacing w:before="0" w:beforeAutospacing="0" w:after="0" w:afterAutospacing="0"/>
+      </w:pPr>
+      <w:r>
         <w:rPr>
           <w:i/>
           <w:kern w:val="28"/>
           <w:szCs w:val="20"/>
         </w:rPr>
-      </w:pPr>
-      <w:r>
-        <w:rPr>
-          <w:i/>
-          <w:kern w:val="28"/>
-          <w:szCs w:val="20"/>
-        </w:rPr>
-        <w:t xml:space="preserve">2.1.10 </w:t>
-      </w:r>
-      <w:r>
-        <w:rPr>
-          <w:i/>
-          <w:kern w:val="28"/>
-          <w:szCs w:val="20"/>
-        </w:rPr>
-        <w:t>Pro Trinket Pin D13</w:t>
+        <w:t>2.1.10 Pro Trinket Pin D13</w:t>
       </w:r>
     </w:p>
     <w:p>
@@ -2575,28 +2342,36 @@
           <w:kern w:val="28"/>
           <w:szCs w:val="20"/>
         </w:rPr>
+        <w:t>2.2.1 Chassis Plate</w:t>
+      </w:r>
+    </w:p>
+    <w:p>
+      <w:pPr>
+        <w:pStyle w:val="NormalWeb"/>
+        <w:spacing w:before="0" w:beforeAutospacing="0" w:after="0" w:afterAutospacing="0"/>
+        <w:jc w:val="both"/>
+        <w:rPr>
+          <w:color w:val="000000"/>
+          <w:sz w:val="18"/>
+          <w:szCs w:val="18"/>
+        </w:rPr>
+      </w:pPr>
+      <w:r>
+        <w:rPr>
+          <w:color w:val="000000"/>
+          <w:sz w:val="18"/>
+          <w:szCs w:val="18"/>
+        </w:rPr>
+        <w:t xml:space="preserve">In its simplest form, the chassis of this robot is simply a small plate the size of an index card made out of cardboard, wood or another non-conductive material.  On this small plate, the servos can be mounted on the bottom using double-stick tape, hot-melt </w:t>
+      </w:r>
+      <w:r>
+        <w:rPr>
+          <w:color w:val="000000"/>
+          <w:sz w:val="18"/>
+          <w:szCs w:val="18"/>
+        </w:rPr>
         <w:lastRenderedPageBreak/>
-        <w:t>2.2.1 Chassis Plate</w:t>
-      </w:r>
-    </w:p>
-    <w:p>
-      <w:pPr>
-        <w:pStyle w:val="NormalWeb"/>
-        <w:spacing w:before="0" w:beforeAutospacing="0" w:after="0" w:afterAutospacing="0"/>
-        <w:jc w:val="both"/>
-        <w:rPr>
-          <w:color w:val="000000"/>
-          <w:sz w:val="18"/>
-          <w:szCs w:val="18"/>
-        </w:rPr>
-      </w:pPr>
-      <w:r>
-        <w:rPr>
-          <w:color w:val="000000"/>
-          <w:sz w:val="18"/>
-          <w:szCs w:val="18"/>
-        </w:rPr>
-        <w:t xml:space="preserve">In its simplest form, the chassis of this robot is simply a small plate the size of an index card made out of cardboard, wood or another non-conductive material.  On this small plate, the servos can be mounted on the bottom using double-stick tape, hot-melt glue, </w:t>
+        <w:t xml:space="preserve">glue, </w:t>
       </w:r>
       <w:r>
         <w:rPr>
@@ -2959,25 +2734,8 @@
           <w:sz w:val="18"/>
           <w:szCs w:val="18"/>
         </w:rPr>
-        <w:lastRenderedPageBreak/>
         <w:br/>
-        <w:t xml:space="preserve">Generally double stick tape, </w:t>
-      </w:r>
-      <w:r>
-        <w:rPr>
-          <w:color w:val="000000"/>
-          <w:sz w:val="18"/>
-          <w:szCs w:val="18"/>
-        </w:rPr>
-        <w:t>Velcro</w:t>
-      </w:r>
-      <w:r>
-        <w:rPr>
-          <w:color w:val="000000"/>
-          <w:sz w:val="18"/>
-          <w:szCs w:val="18"/>
-        </w:rPr>
-        <w:t>, or hot melt glue is used to attach the battery pack to the plate.</w:t>
+        <w:t>Generally double stick tape, Velcro, or hot melt glue is used to attach the battery pack to the plate.</w:t>
       </w:r>
     </w:p>
     <w:p>
@@ -3018,6 +2776,7 @@
           <w:color w:val="000000"/>
           <w:szCs w:val="18"/>
         </w:rPr>
+        <w:lastRenderedPageBreak/>
         <w:t xml:space="preserve">The electronics is a small circuit board that needs to be installed on the plate.  Again, the easiest way to install this is to attach with double stick tape, </w:t>
       </w:r>
       <w:r>
@@ -3380,15 +3139,7 @@
           <w:color w:val="000000"/>
           <w:szCs w:val="18"/>
         </w:rPr>
-        <w:t xml:space="preserve">A castor acts as a third (or fourth) wheel for this robot.  The castor keeps the robot from falling over as it is driving around.  Two types of castors exist, those that roll and those that do not.  The simplest castors can be made from half of a ball mounted on the bottom of the robot chassis.  Then the robot will slide around on this ball.  Anything can really be used to do this as long as it slides easily.  A half of a ping pong ball might work well.  So might a </w:t>
-      </w:r>
-      <w:r>
-        <w:rPr>
-          <w:color w:val="000000"/>
-          <w:szCs w:val="18"/>
-        </w:rPr>
-        <w:lastRenderedPageBreak/>
-        <w:t>small furniture leg slider or perhaps a dowel rod end that has been sanded into a half dome.</w:t>
+        <w:t>A castor acts as a third (or fourth) wheel for this robot.  The castor keeps the robot from falling over as it is driving around.  Two types of castors exist, those that roll and those that do not.  The simplest castors can be made from half of a ball mounted on the bottom of the robot chassis.  Then the robot will slide around on this ball.  Anything can really be used to do this as long as it slides easily.  A half of a ping pong ball might work well.  So might a small furniture leg slider or perhaps a dowel rod end that has been sanded into a half dome.</w:t>
       </w:r>
     </w:p>
     <w:p>
@@ -3414,7 +3165,15 @@
           <w:color w:val="000000"/>
           <w:szCs w:val="18"/>
         </w:rPr>
-        <w:t>Rolling castors are a little more involved.  The simplest castors are rolling wheels that can be purchased at a hardware store.  Other rolling castors can be made from marbles or steel ball bearings housed in 3d printed enclosures or other fashioned housings that allow the ball to roll freely.  There are several 3</w:t>
+        <w:t xml:space="preserve">Rolling castors are a little more involved.  The simplest castors are rolling wheels that can be purchased at a hardware store.  Other rolling castors can be made from marbles or steel ball bearings housed in 3d printed enclosures or other fashioned </w:t>
+      </w:r>
+      <w:r>
+        <w:rPr>
+          <w:color w:val="000000"/>
+          <w:szCs w:val="18"/>
+        </w:rPr>
+        <w:lastRenderedPageBreak/>
+        <w:t>housings that allow the ball to roll freely.  There are several 3</w:t>
       </w:r>
       <w:r>
         <w:rPr>
@@ -3705,15 +3464,7 @@
         <w:t xml:space="preserve"> [1]</w:t>
       </w:r>
       <w:r>
-        <w:t xml:space="preserve">, the instructions for programming a Pro Trinket should be followed.  Begin by visiting web page https://learn.adafruit.com/introducing-pro-trinket/starting-the-bootloader and downloading the latest version of the Arduino specific to the Pro Trinket.  Follow the instructions for uploading code via the USB </w:t>
-      </w:r>
-      <w:proofErr w:type="spellStart"/>
-      <w:r>
-        <w:t>bootloader</w:t>
-      </w:r>
-      <w:proofErr w:type="spellEnd"/>
-      <w:r>
-        <w:t xml:space="preserve"> and not the FTDI cables.  You will also have to download and install the USB drivers using the directions on the same web page.  </w:t>
+        <w:t xml:space="preserve">, the instructions for programming a Pro Trinket should be followed.  Begin by visiting web page https://learn.adafruit.com/introducing-pro-trinket/starting-the-bootloader and downloading the latest version of the Arduino specific to the Pro Trinket.  Follow the instructions for uploading code via the USB bootloader and not the FTDI cables.  You will also have to download and install the USB drivers using the directions on the same web page.  </w:t>
       </w:r>
     </w:p>
     <w:p>
@@ -3742,7 +3493,6 @@
           <w:kern w:val="28"/>
           <w:szCs w:val="20"/>
         </w:rPr>
-        <w:lastRenderedPageBreak/>
         <w:t>2.3.</w:t>
       </w:r>
       <w:r>
@@ -4052,15 +3802,7 @@
           <w:kern w:val="28"/>
           <w:szCs w:val="20"/>
         </w:rPr>
-        <w:t xml:space="preserve"> </w:t>
-      </w:r>
-      <w:r>
-        <w:rPr>
-          <w:i/>
-          <w:kern w:val="28"/>
-          <w:szCs w:val="20"/>
-        </w:rPr>
-        <w:t>Installing the MIYbot software</w:t>
+        <w:t xml:space="preserve"> Installing the MIYbot software</w:t>
       </w:r>
     </w:p>
     <w:p>
@@ -4206,7 +3948,7 @@
           <w:kern w:val="28"/>
           <w:szCs w:val="20"/>
         </w:rPr>
-        <w:t xml:space="preserve"> </w:t>
+        <w:t xml:space="preserve"> MIYbot </w:t>
       </w:r>
       <w:r>
         <w:rPr>
@@ -4214,14 +3956,6 @@
           <w:kern w:val="28"/>
           <w:szCs w:val="20"/>
         </w:rPr>
-        <w:t xml:space="preserve">MIYbot </w:t>
-      </w:r>
-      <w:r>
-        <w:rPr>
-          <w:i/>
-          <w:kern w:val="28"/>
-          <w:szCs w:val="20"/>
-        </w:rPr>
         <w:t>code</w:t>
       </w:r>
     </w:p>
@@ -4285,7 +4019,6 @@
       </w:r>
       <w:proofErr w:type="spellStart"/>
       <w:r>
-        <w:lastRenderedPageBreak/>
         <w:t>setRGB</w:t>
       </w:r>
       <w:proofErr w:type="spellEnd"/>
@@ -4328,7 +4061,11 @@
       </w:r>
       <w:proofErr w:type="spellEnd"/>
       <w:r>
-        <w:t xml:space="preserve"> case, the code initializes a few variables, the serial monitor and the servo configuration.  Then it flashes the blue, green and red LEDs and beeps twice.</w:t>
+        <w:t xml:space="preserve"> case, the code initializes a few variables, the serial </w:t>
+      </w:r>
+      <w:r>
+        <w:lastRenderedPageBreak/>
+        <w:t>monitor and the servo configuration.  Then it flashes the blue, green and red LEDs and beeps twice.</w:t>
       </w:r>
     </w:p>
     <w:p>
@@ -4906,21 +4643,6 @@
         </w:rPr>
         <w:t>//********************************************</w:t>
       </w:r>
-    </w:p>
-    <w:p>
-      <w:pPr>
-        <w:pStyle w:val="BodyTextIndent"/>
-        <w:spacing w:after="120"/>
-        <w:ind w:firstLine="0"/>
-        <w:rPr>
-          <w:rFonts w:ascii="Arial" w:hAnsi="Arial" w:cs="Arial"/>
-          <w:b/>
-          <w:bCs/>
-          <w:color w:val="000000"/>
-          <w:sz w:val="22"/>
-          <w:szCs w:val="22"/>
-        </w:rPr>
-      </w:pPr>
     </w:p>
     <w:p>
       <w:pPr>
@@ -4932,7 +4654,6 @@
         <w:spacing w:before="120"/>
       </w:pPr>
       <w:r>
-        <w:lastRenderedPageBreak/>
         <w:t>3.0 Teachers Guide</w:t>
       </w:r>
     </w:p>
@@ -4942,7 +4663,11 @@
         <w:ind w:firstLine="0"/>
       </w:pPr>
       <w:r>
-        <w:t>Running a class where your build and program a MIYbot (Make It Yourself robot) is an ambitious project indeed.  As schools push for more and more STEM (Science, Technology, Engineering and Mathematics) a robotics project is often referenced.  Most of the time robotics classes utilize Lego NXT robots or VEX robots.  These are good robot systems but they are expensive and cannot be taken home at the end of the year.  MIYbot solves these problems because a MIYbot can be built for about $35 and students are encouraged to truly make the robot their own.  They design and build their own robot chassis and program their robot to have its own personality.  Plus (and perhaps most importantly) the MIYbot should be taken home at the end of the class to encourage the student to continue tinkering, playing with and building their robot.</w:t>
+        <w:t xml:space="preserve">Running a class where your build and program a MIYbot (Make It Yourself robot) is an ambitious project indeed.  As schools push for more and more STEM (Science, Technology, Engineering and Mathematics) a robotics project is often referenced.  Most of the time robotics classes utilize Lego NXT robots or VEX robots.  These are good robot systems but they are expensive and cannot be taken home at the end of the year.  MIYbot solves these </w:t>
+      </w:r>
+      <w:r>
+        <w:lastRenderedPageBreak/>
+        <w:t>problems because a MIYbot can be built for about $35 and students are encouraged to truly make the robot their own.  They design and build their own robot chassis and program their robot to have its own personality.  Plus (and perhaps most importantly) the MIYbot should be taken home at the end of the class to encourage the student to continue tinkering, playing with and building their robot.</w:t>
       </w:r>
     </w:p>
     <w:p>
@@ -4984,32 +4709,18 @@
           <w:sz w:val="18"/>
           <w:szCs w:val="20"/>
         </w:rPr>
-        <w:t>All of these files, and perhaps more, are stored on</w:t>
-      </w:r>
-      <w:r>
-        <w:rPr>
-          <w:sz w:val="18"/>
-          <w:szCs w:val="20"/>
-        </w:rPr>
-        <w:t xml:space="preserve"> </w:t>
-      </w:r>
-      <w:hyperlink r:id="rId22" w:history="1">
-        <w:r>
-          <w:rPr>
-            <w:rStyle w:val="Hyperlink"/>
-            <w:sz w:val="18"/>
-            <w:szCs w:val="20"/>
-          </w:rPr>
-          <w:t>https://github.com/bpwagner/MIYbot</w:t>
-        </w:r>
-      </w:hyperlink>
-      <w:r>
-        <w:rPr>
-          <w:sz w:val="18"/>
-          <w:szCs w:val="20"/>
-        </w:rPr>
-        <w:t xml:space="preserve">. </w:t>
-      </w:r>
+        <w:t>All of these files, and perhaps more, are stored on https://github.com/bpwagner/MIYbot</w:t>
+      </w:r>
+    </w:p>
+    <w:p>
+      <w:pPr>
+        <w:pStyle w:val="NormalWeb"/>
+        <w:spacing w:before="0" w:beforeAutospacing="0" w:after="0" w:afterAutospacing="0"/>
+        <w:rPr>
+          <w:sz w:val="18"/>
+          <w:szCs w:val="20"/>
+        </w:rPr>
+      </w:pPr>
       <w:r>
         <w:rPr>
           <w:sz w:val="18"/>
@@ -5023,7 +4734,7 @@
         <w:pStyle w:val="NormalWeb"/>
         <w:numPr>
           <w:ilvl w:val="0"/>
-          <w:numId w:val="8"/>
+          <w:numId w:val="20"/>
         </w:numPr>
         <w:spacing w:before="0" w:beforeAutospacing="0" w:after="0" w:afterAutospacing="0"/>
         <w:jc w:val="both"/>
@@ -5038,15 +4749,17 @@
           <w:sz w:val="18"/>
           <w:szCs w:val="20"/>
         </w:rPr>
-        <w:t xml:space="preserve">Chassis Designs - this document discusses the design of the robot body.  It gives ideas on how to build the body plate, the wheels, </w:t>
-      </w:r>
-      <w:r>
-        <w:rPr>
-          <w:sz w:val="18"/>
-          <w:szCs w:val="20"/>
-        </w:rPr>
-        <w:t>and the</w:t>
-      </w:r>
+        <w:t xml:space="preserve">ChassisDesigns.pdf - this document discusses the design of the robot body.  It gives ideas on how to build the body plate, the wheels, </w:t>
+      </w:r>
+      <w:proofErr w:type="gramStart"/>
+      <w:r>
+        <w:rPr>
+          <w:sz w:val="18"/>
+          <w:szCs w:val="20"/>
+        </w:rPr>
+        <w:t>the</w:t>
+      </w:r>
+      <w:proofErr w:type="gramEnd"/>
       <w:r>
         <w:rPr>
           <w:sz w:val="18"/>
@@ -5060,7 +4773,7 @@
         <w:pStyle w:val="NormalWeb"/>
         <w:numPr>
           <w:ilvl w:val="0"/>
-          <w:numId w:val="8"/>
+          <w:numId w:val="20"/>
         </w:numPr>
         <w:spacing w:before="0" w:beforeAutospacing="0" w:after="0" w:afterAutospacing="0"/>
         <w:jc w:val="both"/>
@@ -5075,7 +4788,7 @@
           <w:sz w:val="18"/>
           <w:szCs w:val="20"/>
         </w:rPr>
-        <w:t>Electronics Build Document - this document gives step by step instructions on how to solder the circuit board that controls the MIYbot</w:t>
+        <w:t>ElectronicsBuild.pdf - this document gives step by step instructions on how to solder the circuit board that controls the MIYbot</w:t>
       </w:r>
     </w:p>
     <w:p>
@@ -5083,7 +4796,7 @@
         <w:pStyle w:val="NormalWeb"/>
         <w:numPr>
           <w:ilvl w:val="0"/>
-          <w:numId w:val="8"/>
+          <w:numId w:val="20"/>
         </w:numPr>
         <w:spacing w:before="0" w:beforeAutospacing="0" w:after="0" w:afterAutospacing="0"/>
         <w:jc w:val="both"/>
@@ -5098,7 +4811,7 @@
           <w:sz w:val="18"/>
           <w:szCs w:val="20"/>
         </w:rPr>
-        <w:t>MIYbot Electronics - this document describes in detail how the electronics work for the MIYbot.</w:t>
+        <w:t>MIYbotElectronics.pdf - this document describes in detail how the electronics work for the MIYbot.</w:t>
       </w:r>
     </w:p>
     <w:p>
@@ -5106,7 +4819,7 @@
         <w:pStyle w:val="NormalWeb"/>
         <w:numPr>
           <w:ilvl w:val="0"/>
-          <w:numId w:val="8"/>
+          <w:numId w:val="20"/>
         </w:numPr>
         <w:spacing w:before="0" w:beforeAutospacing="0" w:after="0" w:afterAutospacing="0"/>
         <w:jc w:val="both"/>
@@ -5121,7 +4834,7 @@
           <w:sz w:val="18"/>
           <w:szCs w:val="20"/>
         </w:rPr>
-        <w:t>MIYbot software - this document describes how to install and program the Arduino IDE and the MIYbot software on the robot.  It also describes the functions of the robot.</w:t>
+        <w:t>MIYbotSoftware.pdf - this document describes how to install and program the Arduino IDE and the MIYbot software on the robot.  It also describes the functions of the robot.</w:t>
       </w:r>
     </w:p>
     <w:p>
@@ -5129,7 +4842,7 @@
         <w:pStyle w:val="NormalWeb"/>
         <w:numPr>
           <w:ilvl w:val="0"/>
-          <w:numId w:val="8"/>
+          <w:numId w:val="20"/>
         </w:numPr>
         <w:spacing w:before="0" w:beforeAutospacing="0" w:after="0" w:afterAutospacing="0"/>
         <w:jc w:val="both"/>
@@ -5144,14 +4857,17 @@
           <w:sz w:val="18"/>
           <w:szCs w:val="20"/>
         </w:rPr>
-        <w:t>MIYbot Circuit Board BOM - this spreadsheet includes all the parts and pieces needed to build a MIYbot in a classroom setting.  It also includes several other useful tools needed, like soldering irons.</w:t>
-      </w:r>
-    </w:p>
-    <w:p>
-      <w:pPr>
-        <w:pStyle w:val="NormalWeb"/>
-        <w:spacing w:before="0" w:beforeAutospacing="0" w:after="0" w:afterAutospacing="0"/>
-        <w:ind w:left="720"/>
+        <w:t>MIYbot Circuit Board BOM - Sheet1.pdf, MIYbotCircuitBoardBOM.xlsx - this spreadsheet includes all the parts and pieces needed to build a MIYbot in a classroom setting.  It also includes several other useful tools needed, like soldering irons.</w:t>
+      </w:r>
+    </w:p>
+    <w:p>
+      <w:pPr>
+        <w:pStyle w:val="NormalWeb"/>
+        <w:numPr>
+          <w:ilvl w:val="0"/>
+          <w:numId w:val="20"/>
+        </w:numPr>
+        <w:spacing w:before="0" w:beforeAutospacing="0" w:after="0" w:afterAutospacing="0"/>
         <w:jc w:val="both"/>
         <w:textAlignment w:val="baseline"/>
         <w:rPr>
@@ -5159,22 +4875,12 @@
           <w:szCs w:val="20"/>
         </w:rPr>
       </w:pPr>
-    </w:p>
-    <w:p>
-      <w:pPr>
-        <w:pStyle w:val="NormalWeb"/>
-        <w:spacing w:before="0" w:beforeAutospacing="0" w:after="0" w:afterAutospacing="0"/>
-        <w:rPr>
-          <w:sz w:val="18"/>
-          <w:szCs w:val="20"/>
-        </w:rPr>
-      </w:pPr>
-      <w:r>
-        <w:rPr>
-          <w:sz w:val="18"/>
-          <w:szCs w:val="20"/>
-        </w:rPr>
-        <w:t>The following files are also included</w:t>
+      <w:r>
+        <w:rPr>
+          <w:sz w:val="18"/>
+          <w:szCs w:val="20"/>
+        </w:rPr>
+        <w:t>TeachersGuide.pdf - A guide to running a successful MIYbot robotics class.</w:t>
       </w:r>
     </w:p>
     <w:p>
@@ -5182,7 +4888,7 @@
         <w:pStyle w:val="NormalWeb"/>
         <w:numPr>
           <w:ilvl w:val="0"/>
-          <w:numId w:val="9"/>
+          <w:numId w:val="20"/>
         </w:numPr>
         <w:spacing w:before="0" w:beforeAutospacing="0" w:after="0" w:afterAutospacing="0"/>
         <w:jc w:val="both"/>
@@ -5197,71 +4903,7 @@
           <w:sz w:val="18"/>
           <w:szCs w:val="20"/>
         </w:rPr>
-        <w:t xml:space="preserve">MIYbot2.dip, MIYbot2.dch - these files are </w:t>
-      </w:r>
-      <w:proofErr w:type="spellStart"/>
-      <w:r>
-        <w:rPr>
-          <w:sz w:val="18"/>
-          <w:szCs w:val="20"/>
-        </w:rPr>
-        <w:t>Diptrace</w:t>
-      </w:r>
-      <w:proofErr w:type="spellEnd"/>
-      <w:r>
-        <w:rPr>
-          <w:sz w:val="18"/>
-          <w:szCs w:val="20"/>
-        </w:rPr>
-        <w:t xml:space="preserve"> design files for the circuit board.  If you need to make changes to the circuit board you can use </w:t>
-      </w:r>
-      <w:proofErr w:type="spellStart"/>
-      <w:r>
-        <w:rPr>
-          <w:sz w:val="18"/>
-          <w:szCs w:val="20"/>
-        </w:rPr>
-        <w:t>Diptrace</w:t>
-      </w:r>
-      <w:proofErr w:type="spellEnd"/>
-      <w:r>
-        <w:rPr>
-          <w:sz w:val="18"/>
-          <w:szCs w:val="20"/>
-        </w:rPr>
-        <w:t xml:space="preserve"> to make the changes.  </w:t>
-      </w:r>
-      <w:proofErr w:type="spellStart"/>
-      <w:r>
-        <w:rPr>
-          <w:sz w:val="18"/>
-          <w:szCs w:val="20"/>
-        </w:rPr>
-        <w:t>Diptrace</w:t>
-      </w:r>
-      <w:proofErr w:type="spellEnd"/>
-      <w:r>
-        <w:rPr>
-          <w:sz w:val="18"/>
-          <w:szCs w:val="20"/>
-        </w:rPr>
-        <w:t xml:space="preserve"> also generates the Gerber and Drill files needed to manufacture the circuit board.  </w:t>
-      </w:r>
-      <w:proofErr w:type="spellStart"/>
-      <w:r>
-        <w:rPr>
-          <w:sz w:val="18"/>
-          <w:szCs w:val="20"/>
-        </w:rPr>
-        <w:t>Diptrace</w:t>
-      </w:r>
-      <w:proofErr w:type="spellEnd"/>
-      <w:r>
-        <w:rPr>
-          <w:sz w:val="18"/>
-          <w:szCs w:val="20"/>
-        </w:rPr>
-        <w:t xml:space="preserve"> can be downloaded and purchased at www.diptrace.com.  </w:t>
+        <w:t>Catalog.pdf - List of documents and files</w:t>
       </w:r>
     </w:p>
     <w:p>
@@ -5269,7 +4911,7 @@
         <w:pStyle w:val="NormalWeb"/>
         <w:numPr>
           <w:ilvl w:val="0"/>
-          <w:numId w:val="9"/>
+          <w:numId w:val="20"/>
         </w:numPr>
         <w:spacing w:before="0" w:beforeAutospacing="0" w:after="0" w:afterAutospacing="0"/>
         <w:jc w:val="both"/>
@@ -5284,23 +4926,176 @@
           <w:sz w:val="18"/>
           <w:szCs w:val="20"/>
         </w:rPr>
-        <w:t xml:space="preserve">MIYbot2Gerbers.zip - these are the </w:t>
-      </w:r>
-      <w:r>
-        <w:rPr>
-          <w:sz w:val="18"/>
-          <w:szCs w:val="20"/>
-        </w:rPr>
-        <w:t>G</w:t>
-      </w:r>
-      <w:r>
-        <w:rPr>
-          <w:sz w:val="18"/>
-          <w:szCs w:val="20"/>
-        </w:rPr>
-        <w:t>erber files needed to have the circuit board manufactured.  You can view them with the free program GERBV if you want to take a look.  </w:t>
-      </w:r>
-      <w:hyperlink r:id="rId23" w:history="1">
+        <w:t>MIYbot Paper.docx, MIYbot Paper.pdf - Academic paper describing MIYbot</w:t>
+      </w:r>
+      <w:r>
+        <w:rPr>
+          <w:sz w:val="18"/>
+          <w:szCs w:val="20"/>
+        </w:rPr>
+        <w:t>.</w:t>
+      </w:r>
+    </w:p>
+    <w:p/>
+    <w:p>
+      <w:pPr>
+        <w:pStyle w:val="NormalWeb"/>
+        <w:spacing w:before="0" w:beforeAutospacing="0" w:after="0" w:afterAutospacing="0"/>
+        <w:rPr>
+          <w:sz w:val="18"/>
+          <w:szCs w:val="20"/>
+        </w:rPr>
+      </w:pPr>
+      <w:r>
+        <w:rPr>
+          <w:sz w:val="18"/>
+          <w:szCs w:val="20"/>
+        </w:rPr>
+        <w:t>The following files are also included</w:t>
+      </w:r>
+    </w:p>
+    <w:p>
+      <w:pPr>
+        <w:pStyle w:val="NormalWeb"/>
+        <w:numPr>
+          <w:ilvl w:val="0"/>
+          <w:numId w:val="21"/>
+        </w:numPr>
+        <w:spacing w:before="0" w:beforeAutospacing="0" w:after="0" w:afterAutospacing="0"/>
+        <w:jc w:val="both"/>
+        <w:textAlignment w:val="baseline"/>
+        <w:rPr>
+          <w:sz w:val="18"/>
+          <w:szCs w:val="20"/>
+        </w:rPr>
+      </w:pPr>
+      <w:r>
+        <w:rPr>
+          <w:sz w:val="18"/>
+          <w:szCs w:val="20"/>
+        </w:rPr>
+        <w:t xml:space="preserve">MIYbot2.dip, MIYbot2.dch (in folder circuit board) - these files are </w:t>
+      </w:r>
+      <w:proofErr w:type="spellStart"/>
+      <w:r>
+        <w:rPr>
+          <w:sz w:val="18"/>
+          <w:szCs w:val="20"/>
+        </w:rPr>
+        <w:t>Diptrace</w:t>
+      </w:r>
+      <w:proofErr w:type="spellEnd"/>
+      <w:r>
+        <w:rPr>
+          <w:sz w:val="18"/>
+          <w:szCs w:val="20"/>
+        </w:rPr>
+        <w:t xml:space="preserve"> design files for the circuit board.  If you need to make changes to the circuit board you can use </w:t>
+      </w:r>
+      <w:proofErr w:type="spellStart"/>
+      <w:r>
+        <w:rPr>
+          <w:sz w:val="18"/>
+          <w:szCs w:val="20"/>
+        </w:rPr>
+        <w:t>Diptrace</w:t>
+      </w:r>
+      <w:proofErr w:type="spellEnd"/>
+      <w:r>
+        <w:rPr>
+          <w:sz w:val="18"/>
+          <w:szCs w:val="20"/>
+        </w:rPr>
+        <w:t xml:space="preserve"> to make the changes.  </w:t>
+      </w:r>
+      <w:proofErr w:type="spellStart"/>
+      <w:r>
+        <w:rPr>
+          <w:sz w:val="18"/>
+          <w:szCs w:val="20"/>
+        </w:rPr>
+        <w:t>Diptrace</w:t>
+      </w:r>
+      <w:proofErr w:type="spellEnd"/>
+      <w:r>
+        <w:rPr>
+          <w:sz w:val="18"/>
+          <w:szCs w:val="20"/>
+        </w:rPr>
+        <w:t xml:space="preserve"> also generates the Gerber and Drill files needed to manufacture the circuit board.  </w:t>
+      </w:r>
+      <w:proofErr w:type="spellStart"/>
+      <w:r>
+        <w:rPr>
+          <w:sz w:val="18"/>
+          <w:szCs w:val="20"/>
+        </w:rPr>
+        <w:t>Diptrace</w:t>
+      </w:r>
+      <w:proofErr w:type="spellEnd"/>
+      <w:r>
+        <w:rPr>
+          <w:sz w:val="18"/>
+          <w:szCs w:val="20"/>
+        </w:rPr>
+        <w:t xml:space="preserve"> can be downloaded and purchased at www.diptrace.com.  </w:t>
+      </w:r>
+    </w:p>
+    <w:p>
+      <w:pPr>
+        <w:pStyle w:val="NormalWeb"/>
+        <w:numPr>
+          <w:ilvl w:val="0"/>
+          <w:numId w:val="21"/>
+        </w:numPr>
+        <w:spacing w:before="0" w:beforeAutospacing="0" w:after="0" w:afterAutospacing="0"/>
+        <w:jc w:val="both"/>
+        <w:textAlignment w:val="baseline"/>
+        <w:rPr>
+          <w:sz w:val="18"/>
+          <w:szCs w:val="20"/>
+        </w:rPr>
+      </w:pPr>
+      <w:r>
+        <w:rPr>
+          <w:sz w:val="18"/>
+          <w:szCs w:val="20"/>
+        </w:rPr>
+        <w:t>MIYbot2Gerbers.zip (in folder circuit board</w:t>
+      </w:r>
+      <w:proofErr w:type="gramStart"/>
+      <w:r>
+        <w:rPr>
+          <w:sz w:val="18"/>
+          <w:szCs w:val="20"/>
+        </w:rPr>
+        <w:t>)-</w:t>
+      </w:r>
+      <w:proofErr w:type="gramEnd"/>
+      <w:r>
+        <w:rPr>
+          <w:sz w:val="18"/>
+          <w:szCs w:val="20"/>
+        </w:rPr>
+        <w:t xml:space="preserve"> these are the </w:t>
+      </w:r>
+      <w:proofErr w:type="spellStart"/>
+      <w:r>
+        <w:rPr>
+          <w:sz w:val="18"/>
+          <w:szCs w:val="20"/>
+        </w:rPr>
+        <w:t>gerber</w:t>
+      </w:r>
+      <w:proofErr w:type="spellEnd"/>
+      <w:r>
+        <w:rPr>
+          <w:sz w:val="18"/>
+          <w:szCs w:val="20"/>
+        </w:rPr>
+        <w:t xml:space="preserve"> files needed to have the circuit board manufactured.  You can view them with the free program GERBV if you want to take a look.  </w:t>
+      </w:r>
+      <w:hyperlink r:id="rId22" w:history="1">
         <w:r>
           <w:rPr>
             <w:sz w:val="18"/>
@@ -5315,7 +5110,7 @@
         <w:pStyle w:val="NormalWeb"/>
         <w:numPr>
           <w:ilvl w:val="0"/>
-          <w:numId w:val="9"/>
+          <w:numId w:val="21"/>
         </w:numPr>
         <w:spacing w:before="0" w:beforeAutospacing="0" w:after="0" w:afterAutospacing="0"/>
         <w:jc w:val="both"/>
@@ -5346,7 +5141,7 @@
           <w:sz w:val="18"/>
           <w:szCs w:val="20"/>
         </w:rPr>
-        <w:t>, and MIYbot1.ino - the actual code to run the MIYbot.  See the documentation on MIYbot software for more information</w:t>
+        <w:t>, and MIYbot1.ino, (in MIYbot1 folder) - the actual code to run the MIYbot.  See the documentation on MIYbot software for more information</w:t>
       </w:r>
     </w:p>
     <w:p>
@@ -5354,7 +5149,7 @@
         <w:pStyle w:val="NormalWeb"/>
         <w:numPr>
           <w:ilvl w:val="0"/>
-          <w:numId w:val="9"/>
+          <w:numId w:val="21"/>
         </w:numPr>
         <w:spacing w:before="0" w:beforeAutospacing="0" w:after="0" w:afterAutospacing="0"/>
         <w:jc w:val="both"/>
@@ -5369,14 +5164,46 @@
           <w:sz w:val="18"/>
           <w:szCs w:val="20"/>
         </w:rPr>
-        <w:t>HC-SR04-bracket.svg - Nice laser cut bracket that can be useful for mounting the HC-SR04 ultrasonic sensors.</w:t>
+        <w:t xml:space="preserve">HC-SR04-bracket.svg (in </w:t>
+      </w:r>
+      <w:proofErr w:type="spellStart"/>
+      <w:r>
+        <w:rPr>
+          <w:sz w:val="18"/>
+          <w:szCs w:val="20"/>
+        </w:rPr>
+        <w:t>MiscDesign</w:t>
+      </w:r>
+      <w:proofErr w:type="spellEnd"/>
+      <w:r>
+        <w:rPr>
+          <w:sz w:val="18"/>
+          <w:szCs w:val="20"/>
+        </w:rPr>
+        <w:t xml:space="preserve"> folder</w:t>
+      </w:r>
+      <w:proofErr w:type="gramStart"/>
+      <w:r>
+        <w:rPr>
+          <w:sz w:val="18"/>
+          <w:szCs w:val="20"/>
+        </w:rPr>
+        <w:t>)-</w:t>
+      </w:r>
+      <w:proofErr w:type="gramEnd"/>
+      <w:r>
+        <w:rPr>
+          <w:sz w:val="18"/>
+          <w:szCs w:val="20"/>
+        </w:rPr>
+        <w:t xml:space="preserve"> Nice laser cut bracket design that can be useful for mounting the HC-SR04 ultrasonic sensors.</w:t>
       </w:r>
     </w:p>
     <w:p>
       <w:pPr>
         <w:numPr>
           <w:ilvl w:val="0"/>
-          <w:numId w:val="9"/>
+          <w:numId w:val="21"/>
         </w:numPr>
         <w:spacing w:before="100" w:beforeAutospacing="1" w:after="100" w:afterAutospacing="1"/>
         <w:textAlignment w:val="baseline"/>
@@ -5389,23 +5216,59 @@
       <w:proofErr w:type="spellEnd"/>
       <w:proofErr w:type="gramEnd"/>
       <w:r>
-        <w:t xml:space="preserve"> and </w:t>
+        <w:t xml:space="preserve"> and castor*.</w:t>
       </w:r>
       <w:proofErr w:type="spellStart"/>
       <w:r>
-        <w:t>castor.stl</w:t>
+        <w:t>stl</w:t>
       </w:r>
       <w:proofErr w:type="spellEnd"/>
       <w:r>
-        <w:t xml:space="preserve"> files - these are 3D designs for making a castor that uses a large marble.  The </w:t>
+        <w:t xml:space="preserve"> files (in </w:t>
       </w:r>
       <w:proofErr w:type="spellStart"/>
       <w:r>
+        <w:t>MiscDesign</w:t>
+      </w:r>
+      <w:proofErr w:type="spellEnd"/>
+      <w:r>
+        <w:t xml:space="preserve"> folder)- these are 3D designs for making a castor that uses a large marble.  The </w:t>
+      </w:r>
+      <w:proofErr w:type="spellStart"/>
+      <w:r>
         <w:t>stl</w:t>
       </w:r>
       <w:proofErr w:type="spellEnd"/>
       <w:r>
-        <w:t xml:space="preserve"> files can be printed on a 3D printer.</w:t>
+        <w:t xml:space="preserve"> files can be printed on a 3D </w:t>
+      </w:r>
+      <w:r>
+        <w:lastRenderedPageBreak/>
+        <w:t xml:space="preserve">printer.  Use </w:t>
+      </w:r>
+      <w:proofErr w:type="spellStart"/>
+      <w:r>
+        <w:t>OpenScad</w:t>
+      </w:r>
+      <w:proofErr w:type="spellEnd"/>
+      <w:r>
+        <w:t xml:space="preserve"> to open </w:t>
+      </w:r>
+      <w:proofErr w:type="spellStart"/>
+      <w:r>
+        <w:t>castor.scad</w:t>
+      </w:r>
+      <w:proofErr w:type="spellEnd"/>
+      <w:r>
+        <w:t xml:space="preserve">.  There are many viewers on-line that can open </w:t>
+      </w:r>
+      <w:proofErr w:type="spellStart"/>
+      <w:r>
+        <w:t>stl</w:t>
+      </w:r>
+      <w:proofErr w:type="spellEnd"/>
+      <w:r>
+        <w:t xml:space="preserve"> files.</w:t>
       </w:r>
     </w:p>
     <w:p>
@@ -5419,25 +5282,12 @@
           <w:sz w:val="24"/>
         </w:rPr>
       </w:pPr>
-    </w:p>
-    <w:p>
-      <w:pPr>
-        <w:pStyle w:val="BodyTextIndent"/>
-        <w:spacing w:after="120"/>
-        <w:ind w:firstLine="0"/>
+      <w:r>
         <w:rPr>
           <w:b/>
           <w:kern w:val="28"/>
           <w:sz w:val="24"/>
         </w:rPr>
-      </w:pPr>
-      <w:r>
-        <w:rPr>
-          <w:b/>
-          <w:kern w:val="28"/>
-          <w:sz w:val="24"/>
-        </w:rPr>
-        <w:lastRenderedPageBreak/>
         <w:t>3.2 Timeline</w:t>
       </w:r>
     </w:p>
@@ -5504,15 +5354,7 @@
           <w:kern w:val="28"/>
           <w:szCs w:val="20"/>
         </w:rPr>
-        <w:t xml:space="preserve">3.2.1 </w:t>
-      </w:r>
-      <w:r>
-        <w:rPr>
-          <w:i/>
-          <w:kern w:val="28"/>
-          <w:szCs w:val="20"/>
-        </w:rPr>
-        <w:t xml:space="preserve">Summertime </w:t>
+        <w:t xml:space="preserve">3.2.1 Summertime </w:t>
       </w:r>
     </w:p>
     <w:p>
@@ -5831,7 +5673,7 @@
         </w:rPr>
         <w:t xml:space="preserve"> makes some inexpensive kits that are easy to solder: </w:t>
       </w:r>
-      <w:hyperlink r:id="rId24" w:history="1">
+      <w:hyperlink r:id="rId23" w:history="1">
         <w:r>
           <w:rPr>
             <w:b w:val="0"/>
@@ -5964,6 +5806,7 @@
           <w:kern w:val="28"/>
           <w:szCs w:val="20"/>
         </w:rPr>
+        <w:lastRenderedPageBreak/>
         <w:t xml:space="preserve">3.2.4 </w:t>
       </w:r>
       <w:r>
@@ -5991,7 +5834,6 @@
           <w:sz w:val="18"/>
           <w:szCs w:val="20"/>
         </w:rPr>
-        <w:lastRenderedPageBreak/>
         <w:t xml:space="preserve">Use the Chassis designs and MIYbot software document directions to build a chassis for your robot and program it to run.  These months are where the real </w:t>
       </w:r>
       <w:r>
@@ -6311,8 +6153,13 @@
     <w:p>
       <w:pPr>
         <w:pStyle w:val="Heading1"/>
-        <w:spacing w:before="120"/>
-      </w:pPr>
+        <w:numPr>
+          <w:ilvl w:val="0"/>
+          <w:numId w:val="23"/>
+        </w:numPr>
+      </w:pPr>
+      <w:bookmarkStart w:id="0" w:name="_GoBack"/>
+      <w:bookmarkEnd w:id="0"/>
       <w:r>
         <w:t>ACKNOWLEDGMENTS</w:t>
       </w:r>
@@ -6325,12 +6172,7 @@
       </w:pPr>
       <w:proofErr w:type="gramStart"/>
       <w:r>
-        <w:t>My thanks to Dr. David Joiner for leading</w:t>
-      </w:r>
-      <w:bookmarkStart w:id="0" w:name="_GoBack"/>
-      <w:bookmarkEnd w:id="0"/>
-      <w:r>
-        <w:t xml:space="preserve"> such an interesting class on Educational Technology.</w:t>
+        <w:t>My thanks to Dr. David Joiner for leading such an interesting class on Educational Technology.</w:t>
       </w:r>
       <w:proofErr w:type="gramEnd"/>
       <w:r>
@@ -6361,7 +6203,7 @@
       <w:r>
         <w:t xml:space="preserve">). Introducing Pro Trinket. Retrieved December 2, 2015, from </w:t>
       </w:r>
-      <w:hyperlink r:id="rId25" w:history="1">
+      <w:hyperlink r:id="rId24" w:history="1">
         <w:r>
           <w:t>https://learn.adafruit.com/introducing-pro-trinket/overvie</w:t>
         </w:r>
@@ -6490,9 +6332,9 @@
   <w:abstractNum w:abstractNumId="0">
     <w:nsid w:val="FFFFFFFB"/>
     <w:multiLevelType w:val="multilevel"/>
-    <w:tmpl w:val="B7DC1F9E"/>
+    <w:tmpl w:val="71D2F0F0"/>
     <w:lvl w:ilvl="0">
-      <w:start w:val="1"/>
+      <w:start w:val="4"/>
       <w:numFmt w:val="decimal"/>
       <w:pStyle w:val="Heading1"/>
       <w:lvlText w:val="%1."/>
@@ -7985,6 +7827,155 @@
     </w:lvl>
   </w:abstractNum>
   <w:abstractNum w:abstractNumId="12">
+    <w:nsid w:val="6C21758F"/>
+    <w:multiLevelType w:val="multilevel"/>
+    <w:tmpl w:val="5EDA5E66"/>
+    <w:lvl w:ilvl="0">
+      <w:start w:val="1"/>
+      <w:numFmt w:val="bullet"/>
+      <w:lvlText w:val=""/>
+      <w:lvlJc w:val="left"/>
+      <w:pPr>
+        <w:tabs>
+          <w:tab w:val="num" w:pos="720"/>
+        </w:tabs>
+        <w:ind w:left="720" w:hanging="360"/>
+      </w:pPr>
+      <w:rPr>
+        <w:rFonts w:ascii="Symbol" w:hAnsi="Symbol" w:hint="default"/>
+        <w:sz w:val="20"/>
+      </w:rPr>
+    </w:lvl>
+    <w:lvl w:ilvl="1" w:tentative="1">
+      <w:start w:val="1"/>
+      <w:numFmt w:val="bullet"/>
+      <w:lvlText w:val="o"/>
+      <w:lvlJc w:val="left"/>
+      <w:pPr>
+        <w:tabs>
+          <w:tab w:val="num" w:pos="1440"/>
+        </w:tabs>
+        <w:ind w:left="1440" w:hanging="360"/>
+      </w:pPr>
+      <w:rPr>
+        <w:rFonts w:ascii="Courier New" w:hAnsi="Courier New" w:hint="default"/>
+        <w:sz w:val="20"/>
+      </w:rPr>
+    </w:lvl>
+    <w:lvl w:ilvl="2" w:tentative="1">
+      <w:start w:val="1"/>
+      <w:numFmt w:val="bullet"/>
+      <w:lvlText w:val=""/>
+      <w:lvlJc w:val="left"/>
+      <w:pPr>
+        <w:tabs>
+          <w:tab w:val="num" w:pos="2160"/>
+        </w:tabs>
+        <w:ind w:left="2160" w:hanging="360"/>
+      </w:pPr>
+      <w:rPr>
+        <w:rFonts w:ascii="Wingdings" w:hAnsi="Wingdings" w:hint="default"/>
+        <w:sz w:val="20"/>
+      </w:rPr>
+    </w:lvl>
+    <w:lvl w:ilvl="3" w:tentative="1">
+      <w:start w:val="1"/>
+      <w:numFmt w:val="bullet"/>
+      <w:lvlText w:val=""/>
+      <w:lvlJc w:val="left"/>
+      <w:pPr>
+        <w:tabs>
+          <w:tab w:val="num" w:pos="2880"/>
+        </w:tabs>
+        <w:ind w:left="2880" w:hanging="360"/>
+      </w:pPr>
+      <w:rPr>
+        <w:rFonts w:ascii="Wingdings" w:hAnsi="Wingdings" w:hint="default"/>
+        <w:sz w:val="20"/>
+      </w:rPr>
+    </w:lvl>
+    <w:lvl w:ilvl="4" w:tentative="1">
+      <w:start w:val="1"/>
+      <w:numFmt w:val="bullet"/>
+      <w:lvlText w:val=""/>
+      <w:lvlJc w:val="left"/>
+      <w:pPr>
+        <w:tabs>
+          <w:tab w:val="num" w:pos="3600"/>
+        </w:tabs>
+        <w:ind w:left="3600" w:hanging="360"/>
+      </w:pPr>
+      <w:rPr>
+        <w:rFonts w:ascii="Wingdings" w:hAnsi="Wingdings" w:hint="default"/>
+        <w:sz w:val="20"/>
+      </w:rPr>
+    </w:lvl>
+    <w:lvl w:ilvl="5" w:tentative="1">
+      <w:start w:val="1"/>
+      <w:numFmt w:val="bullet"/>
+      <w:lvlText w:val=""/>
+      <w:lvlJc w:val="left"/>
+      <w:pPr>
+        <w:tabs>
+          <w:tab w:val="num" w:pos="4320"/>
+        </w:tabs>
+        <w:ind w:left="4320" w:hanging="360"/>
+      </w:pPr>
+      <w:rPr>
+        <w:rFonts w:ascii="Wingdings" w:hAnsi="Wingdings" w:hint="default"/>
+        <w:sz w:val="20"/>
+      </w:rPr>
+    </w:lvl>
+    <w:lvl w:ilvl="6" w:tentative="1">
+      <w:start w:val="1"/>
+      <w:numFmt w:val="bullet"/>
+      <w:lvlText w:val=""/>
+      <w:lvlJc w:val="left"/>
+      <w:pPr>
+        <w:tabs>
+          <w:tab w:val="num" w:pos="5040"/>
+        </w:tabs>
+        <w:ind w:left="5040" w:hanging="360"/>
+      </w:pPr>
+      <w:rPr>
+        <w:rFonts w:ascii="Wingdings" w:hAnsi="Wingdings" w:hint="default"/>
+        <w:sz w:val="20"/>
+      </w:rPr>
+    </w:lvl>
+    <w:lvl w:ilvl="7" w:tentative="1">
+      <w:start w:val="1"/>
+      <w:numFmt w:val="bullet"/>
+      <w:lvlText w:val=""/>
+      <w:lvlJc w:val="left"/>
+      <w:pPr>
+        <w:tabs>
+          <w:tab w:val="num" w:pos="5760"/>
+        </w:tabs>
+        <w:ind w:left="5760" w:hanging="360"/>
+      </w:pPr>
+      <w:rPr>
+        <w:rFonts w:ascii="Wingdings" w:hAnsi="Wingdings" w:hint="default"/>
+        <w:sz w:val="20"/>
+      </w:rPr>
+    </w:lvl>
+    <w:lvl w:ilvl="8" w:tentative="1">
+      <w:start w:val="1"/>
+      <w:numFmt w:val="bullet"/>
+      <w:lvlText w:val=""/>
+      <w:lvlJc w:val="left"/>
+      <w:pPr>
+        <w:tabs>
+          <w:tab w:val="num" w:pos="6480"/>
+        </w:tabs>
+        <w:ind w:left="6480" w:hanging="360"/>
+      </w:pPr>
+      <w:rPr>
+        <w:rFonts w:ascii="Wingdings" w:hAnsi="Wingdings" w:hint="default"/>
+        <w:sz w:val="20"/>
+      </w:rPr>
+    </w:lvl>
+  </w:abstractNum>
+  <w:abstractNum w:abstractNumId="13">
     <w:nsid w:val="6F1D6A21"/>
     <w:multiLevelType w:val="singleLevel"/>
     <w:tmpl w:val="A100F9DC"/>
@@ -8006,7 +7997,156 @@
       </w:rPr>
     </w:lvl>
   </w:abstractNum>
-  <w:abstractNum w:abstractNumId="13">
+  <w:abstractNum w:abstractNumId="14">
+    <w:nsid w:val="728702B1"/>
+    <w:multiLevelType w:val="multilevel"/>
+    <w:tmpl w:val="F4E228FC"/>
+    <w:lvl w:ilvl="0">
+      <w:start w:val="1"/>
+      <w:numFmt w:val="bullet"/>
+      <w:lvlText w:val=""/>
+      <w:lvlJc w:val="left"/>
+      <w:pPr>
+        <w:tabs>
+          <w:tab w:val="num" w:pos="720"/>
+        </w:tabs>
+        <w:ind w:left="720" w:hanging="360"/>
+      </w:pPr>
+      <w:rPr>
+        <w:rFonts w:ascii="Symbol" w:hAnsi="Symbol" w:hint="default"/>
+        <w:sz w:val="20"/>
+      </w:rPr>
+    </w:lvl>
+    <w:lvl w:ilvl="1" w:tentative="1">
+      <w:start w:val="1"/>
+      <w:numFmt w:val="bullet"/>
+      <w:lvlText w:val="o"/>
+      <w:lvlJc w:val="left"/>
+      <w:pPr>
+        <w:tabs>
+          <w:tab w:val="num" w:pos="1440"/>
+        </w:tabs>
+        <w:ind w:left="1440" w:hanging="360"/>
+      </w:pPr>
+      <w:rPr>
+        <w:rFonts w:ascii="Courier New" w:hAnsi="Courier New" w:hint="default"/>
+        <w:sz w:val="20"/>
+      </w:rPr>
+    </w:lvl>
+    <w:lvl w:ilvl="2" w:tentative="1">
+      <w:start w:val="1"/>
+      <w:numFmt w:val="bullet"/>
+      <w:lvlText w:val=""/>
+      <w:lvlJc w:val="left"/>
+      <w:pPr>
+        <w:tabs>
+          <w:tab w:val="num" w:pos="2160"/>
+        </w:tabs>
+        <w:ind w:left="2160" w:hanging="360"/>
+      </w:pPr>
+      <w:rPr>
+        <w:rFonts w:ascii="Wingdings" w:hAnsi="Wingdings" w:hint="default"/>
+        <w:sz w:val="20"/>
+      </w:rPr>
+    </w:lvl>
+    <w:lvl w:ilvl="3" w:tentative="1">
+      <w:start w:val="1"/>
+      <w:numFmt w:val="bullet"/>
+      <w:lvlText w:val=""/>
+      <w:lvlJc w:val="left"/>
+      <w:pPr>
+        <w:tabs>
+          <w:tab w:val="num" w:pos="2880"/>
+        </w:tabs>
+        <w:ind w:left="2880" w:hanging="360"/>
+      </w:pPr>
+      <w:rPr>
+        <w:rFonts w:ascii="Wingdings" w:hAnsi="Wingdings" w:hint="default"/>
+        <w:sz w:val="20"/>
+      </w:rPr>
+    </w:lvl>
+    <w:lvl w:ilvl="4" w:tentative="1">
+      <w:start w:val="1"/>
+      <w:numFmt w:val="bullet"/>
+      <w:lvlText w:val=""/>
+      <w:lvlJc w:val="left"/>
+      <w:pPr>
+        <w:tabs>
+          <w:tab w:val="num" w:pos="3600"/>
+        </w:tabs>
+        <w:ind w:left="3600" w:hanging="360"/>
+      </w:pPr>
+      <w:rPr>
+        <w:rFonts w:ascii="Wingdings" w:hAnsi="Wingdings" w:hint="default"/>
+        <w:sz w:val="20"/>
+      </w:rPr>
+    </w:lvl>
+    <w:lvl w:ilvl="5" w:tentative="1">
+      <w:start w:val="1"/>
+      <w:numFmt w:val="bullet"/>
+      <w:lvlText w:val=""/>
+      <w:lvlJc w:val="left"/>
+      <w:pPr>
+        <w:tabs>
+          <w:tab w:val="num" w:pos="4320"/>
+        </w:tabs>
+        <w:ind w:left="4320" w:hanging="360"/>
+      </w:pPr>
+      <w:rPr>
+        <w:rFonts w:ascii="Wingdings" w:hAnsi="Wingdings" w:hint="default"/>
+        <w:sz w:val="20"/>
+      </w:rPr>
+    </w:lvl>
+    <w:lvl w:ilvl="6" w:tentative="1">
+      <w:start w:val="1"/>
+      <w:numFmt w:val="bullet"/>
+      <w:lvlText w:val=""/>
+      <w:lvlJc w:val="left"/>
+      <w:pPr>
+        <w:tabs>
+          <w:tab w:val="num" w:pos="5040"/>
+        </w:tabs>
+        <w:ind w:left="5040" w:hanging="360"/>
+      </w:pPr>
+      <w:rPr>
+        <w:rFonts w:ascii="Wingdings" w:hAnsi="Wingdings" w:hint="default"/>
+        <w:sz w:val="20"/>
+      </w:rPr>
+    </w:lvl>
+    <w:lvl w:ilvl="7" w:tentative="1">
+      <w:start w:val="1"/>
+      <w:numFmt w:val="bullet"/>
+      <w:lvlText w:val=""/>
+      <w:lvlJc w:val="left"/>
+      <w:pPr>
+        <w:tabs>
+          <w:tab w:val="num" w:pos="5760"/>
+        </w:tabs>
+        <w:ind w:left="5760" w:hanging="360"/>
+      </w:pPr>
+      <w:rPr>
+        <w:rFonts w:ascii="Wingdings" w:hAnsi="Wingdings" w:hint="default"/>
+        <w:sz w:val="20"/>
+      </w:rPr>
+    </w:lvl>
+    <w:lvl w:ilvl="8" w:tentative="1">
+      <w:start w:val="1"/>
+      <w:numFmt w:val="bullet"/>
+      <w:lvlText w:val=""/>
+      <w:lvlJc w:val="left"/>
+      <w:pPr>
+        <w:tabs>
+          <w:tab w:val="num" w:pos="6480"/>
+        </w:tabs>
+        <w:ind w:left="6480" w:hanging="360"/>
+      </w:pPr>
+      <w:rPr>
+        <w:rFonts w:ascii="Wingdings" w:hAnsi="Wingdings" w:hint="default"/>
+        <w:sz w:val="20"/>
+      </w:rPr>
+    </w:lvl>
+  </w:abstractNum>
+  <w:abstractNum w:abstractNumId="15">
     <w:nsid w:val="7A543307"/>
     <w:multiLevelType w:val="multilevel"/>
     <w:tmpl w:val="B61E3464"/>
@@ -8155,7 +8295,7 @@
       </w:rPr>
     </w:lvl>
   </w:abstractNum>
-  <w:abstractNum w:abstractNumId="14">
+  <w:abstractNum w:abstractNumId="16">
     <w:nsid w:val="7F6E654B"/>
     <w:multiLevelType w:val="hybridMultilevel"/>
     <w:tmpl w:val="5B3684E6"/>
@@ -8248,7 +8388,7 @@
     <w:abstractNumId w:val="0"/>
   </w:num>
   <w:num w:numId="2">
-    <w:abstractNumId w:val="12"/>
+    <w:abstractNumId w:val="13"/>
   </w:num>
   <w:num w:numId="3">
     <w:abstractNumId w:val="11"/>
@@ -8287,7 +8427,7 @@
     <w:abstractNumId w:val="8"/>
   </w:num>
   <w:num w:numId="11">
-    <w:abstractNumId w:val="13"/>
+    <w:abstractNumId w:val="15"/>
   </w:num>
   <w:num w:numId="12">
     <w:abstractNumId w:val="4"/>
@@ -8305,13 +8445,52 @@
     <w:abstractNumId w:val="0"/>
   </w:num>
   <w:num w:numId="17">
-    <w:abstractNumId w:val="14"/>
+    <w:abstractNumId w:val="16"/>
   </w:num>
   <w:num w:numId="18">
     <w:abstractNumId w:val="7"/>
   </w:num>
   <w:num w:numId="19">
     <w:abstractNumId w:val="2"/>
+  </w:num>
+  <w:num w:numId="20">
+    <w:abstractNumId w:val="14"/>
+  </w:num>
+  <w:num w:numId="21">
+    <w:abstractNumId w:val="12"/>
+  </w:num>
+  <w:num w:numId="22">
+    <w:abstractNumId w:val="0"/>
+  </w:num>
+  <w:num w:numId="23">
+    <w:abstractNumId w:val="0"/>
+    <w:lvlOverride w:ilvl="0">
+      <w:startOverride w:val="5"/>
+    </w:lvlOverride>
+    <w:lvlOverride w:ilvl="1">
+      <w:startOverride w:val="1"/>
+    </w:lvlOverride>
+    <w:lvlOverride w:ilvl="2">
+      <w:startOverride w:val="1"/>
+    </w:lvlOverride>
+    <w:lvlOverride w:ilvl="3">
+      <w:startOverride w:val="1"/>
+    </w:lvlOverride>
+    <w:lvlOverride w:ilvl="4">
+      <w:startOverride w:val="1"/>
+    </w:lvlOverride>
+    <w:lvlOverride w:ilvl="5">
+      <w:startOverride w:val="1"/>
+    </w:lvlOverride>
+    <w:lvlOverride w:ilvl="6">
+      <w:startOverride w:val="1"/>
+    </w:lvlOverride>
+    <w:lvlOverride w:ilvl="7">
+      <w:startOverride w:val="1"/>
+    </w:lvlOverride>
+    <w:lvlOverride w:ilvl="8">
+      <w:startOverride w:val="1"/>
+    </w:lvlOverride>
   </w:num>
 </w:numbering>
 </file>
@@ -8475,7 +8654,7 @@
     <w:pPr>
       <w:keepNext/>
       <w:numPr>
-        <w:numId w:val="1"/>
+        <w:numId w:val="22"/>
       </w:numPr>
       <w:spacing w:before="40" w:after="0"/>
       <w:jc w:val="left"/>
@@ -8536,7 +8715,7 @@
     <w:pPr>
       <w:numPr>
         <w:ilvl w:val="4"/>
-        <w:numId w:val="1"/>
+        <w:numId w:val="22"/>
       </w:numPr>
       <w:spacing w:before="40" w:after="0"/>
       <w:jc w:val="left"/>
@@ -8555,7 +8734,7 @@
     <w:pPr>
       <w:numPr>
         <w:ilvl w:val="5"/>
-        <w:numId w:val="1"/>
+        <w:numId w:val="22"/>
       </w:numPr>
       <w:spacing w:before="240" w:after="60"/>
       <w:outlineLvl w:val="5"/>
@@ -8574,7 +8753,7 @@
     <w:pPr>
       <w:numPr>
         <w:ilvl w:val="6"/>
-        <w:numId w:val="1"/>
+        <w:numId w:val="22"/>
       </w:numPr>
       <w:spacing w:before="240" w:after="60"/>
       <w:outlineLvl w:val="6"/>
@@ -8591,7 +8770,7 @@
     <w:pPr>
       <w:numPr>
         <w:ilvl w:val="7"/>
-        <w:numId w:val="1"/>
+        <w:numId w:val="22"/>
       </w:numPr>
       <w:spacing w:before="240" w:after="60"/>
       <w:outlineLvl w:val="7"/>
@@ -8609,7 +8788,7 @@
     <w:pPr>
       <w:numPr>
         <w:ilvl w:val="8"/>
-        <w:numId w:val="1"/>
+        <w:numId w:val="22"/>
       </w:numPr>
       <w:spacing w:before="240" w:after="60"/>
       <w:outlineLvl w:val="8"/>
@@ -9083,7 +9262,7 @@
     <w:pPr>
       <w:keepNext/>
       <w:numPr>
-        <w:numId w:val="1"/>
+        <w:numId w:val="22"/>
       </w:numPr>
       <w:spacing w:before="40" w:after="0"/>
       <w:jc w:val="left"/>
@@ -9144,7 +9323,7 @@
     <w:pPr>
       <w:numPr>
         <w:ilvl w:val="4"/>
-        <w:numId w:val="1"/>
+        <w:numId w:val="22"/>
       </w:numPr>
       <w:spacing w:before="40" w:after="0"/>
       <w:jc w:val="left"/>
@@ -9163,7 +9342,7 @@
     <w:pPr>
       <w:numPr>
         <w:ilvl w:val="5"/>
-        <w:numId w:val="1"/>
+        <w:numId w:val="22"/>
       </w:numPr>
       <w:spacing w:before="240" w:after="60"/>
       <w:outlineLvl w:val="5"/>
@@ -9182,7 +9361,7 @@
     <w:pPr>
       <w:numPr>
         <w:ilvl w:val="6"/>
-        <w:numId w:val="1"/>
+        <w:numId w:val="22"/>
       </w:numPr>
       <w:spacing w:before="240" w:after="60"/>
       <w:outlineLvl w:val="6"/>
@@ -9199,7 +9378,7 @@
     <w:pPr>
       <w:numPr>
         <w:ilvl w:val="7"/>
-        <w:numId w:val="1"/>
+        <w:numId w:val="22"/>
       </w:numPr>
       <w:spacing w:before="240" w:after="60"/>
       <w:outlineLvl w:val="7"/>
@@ -9217,7 +9396,7 @@
     <w:pPr>
       <w:numPr>
         <w:ilvl w:val="8"/>
-        <w:numId w:val="1"/>
+        <w:numId w:val="22"/>
       </w:numPr>
       <w:spacing w:before="240" w:after="60"/>
       <w:outlineLvl w:val="8"/>
@@ -9822,7 +10001,7 @@
 </file>
 
 <file path=customXml/itemProps1.xml><?xml version="1.0" encoding="utf-8"?>
-<ds:datastoreItem xmlns:ds="http://schemas.openxmlformats.org/officeDocument/2006/customXml" ds:itemID="{24F74D56-68AD-4A9A-91F2-9474EEE96D3A}">
+<ds:datastoreItem xmlns:ds="http://schemas.openxmlformats.org/officeDocument/2006/customXml" ds:itemID="{98DC9434-7835-48B3-9F04-34FE09B5855A}">
   <ds:schemaRefs>
     <ds:schemaRef ds:uri="http://schemas.openxmlformats.org/officeDocument/2006/bibliography"/>
   </ds:schemaRefs>

</xml_diff>